<commit_message>
No special contribution, just some comments and it was my rest day
</commit_message>
<xml_diff>
--- a/JavaScript & Data Structures Notes.docx
+++ b/JavaScript & Data Structures Notes.docx
@@ -431,488 +431,493 @@
           <w:color w:val="7F7F7F" w:themeColor="text1" w:themeTint="80"/>
           <w:sz w:val="32"/>
         </w:rPr>
-        <w:t>{name = “anders</w:t>
+        <w:t>{name = “anderson”, age=21</w:t>
+      </w:r>
+      <w:r>
+        <w:rPr>
+          <w:i/>
+          <w:color w:val="7F7F7F" w:themeColor="text1" w:themeTint="80"/>
+          <w:sz w:val="32"/>
+        </w:rPr>
+        <w:t>, “favorite color”</w:t>
+      </w:r>
+      <w:r>
+        <w:rPr>
+          <w:i/>
+          <w:color w:val="7F7F7F" w:themeColor="text1" w:themeTint="80"/>
+          <w:sz w:val="32"/>
+        </w:rPr>
+        <w:t xml:space="preserve"> </w:t>
+      </w:r>
+      <w:r>
+        <w:rPr>
+          <w:i/>
+          <w:color w:val="7F7F7F" w:themeColor="text1" w:themeTint="80"/>
+          <w:sz w:val="32"/>
+        </w:rPr>
+        <w:t>=”blue”</w:t>
+      </w:r>
+      <w:r>
+        <w:rPr>
+          <w:i/>
+          <w:color w:val="7F7F7F" w:themeColor="text1" w:themeTint="80"/>
+          <w:sz w:val="32"/>
+        </w:rPr>
+        <w:t xml:space="preserve">  }</w:t>
+      </w:r>
+    </w:p>
+    <w:p>
+      <w:pPr>
+        <w:rPr>
+          <w:sz w:val="32"/>
+        </w:rPr>
+      </w:pPr>
+      <w:r>
+        <w:rPr>
+          <w:sz w:val="32"/>
+        </w:rPr>
+        <w:t>That his how to declare and set the attributes of an object in javascript. Notice there is no semicolon the end of variable declarations. It’s almost like python dictionaries.</w:t>
+      </w:r>
+      <w:r>
+        <w:rPr>
+          <w:sz w:val="32"/>
+        </w:rPr>
+        <w:t xml:space="preserve"> We can also assign functions to object variables.. insane.</w:t>
+      </w:r>
+    </w:p>
+    <w:p>
+      <w:pPr>
+        <w:rPr>
+          <w:sz w:val="32"/>
+        </w:rPr>
+      </w:pPr>
+    </w:p>
+    <w:p>
+      <w:pPr>
+        <w:rPr>
+          <w:sz w:val="32"/>
+        </w:rPr>
+      </w:pPr>
+      <w:r>
+        <w:rPr>
+          <w:sz w:val="32"/>
+        </w:rPr>
+        <w:t>Just look at this extract</w:t>
+      </w:r>
+    </w:p>
+    <w:p>
+      <w:pPr>
+        <w:shd w:val="clear" w:color="auto" w:fill="FFFFFE"/>
+        <w:spacing w:after="0" w:line="360" w:lineRule="atLeast"/>
+        <w:rPr>
+          <w:rFonts w:eastAsia="Times New Roman" w:cstheme="minorHAnsi"/>
+          <w:b/>
+          <w:noProof w:val="0"/>
+          <w:color w:val="000000" w:themeColor="text1"/>
+          <w:sz w:val="27"/>
+          <w:szCs w:val="27"/>
+        </w:rPr>
+      </w:pPr>
+      <w:proofErr w:type="spellStart"/>
+      <w:proofErr w:type="gramStart"/>
+      <w:r>
+        <w:rPr>
+          <w:rFonts w:eastAsia="Times New Roman" w:cstheme="minorHAnsi"/>
+          <w:b/>
+          <w:noProof w:val="0"/>
+          <w:color w:val="000000" w:themeColor="text1"/>
+          <w:sz w:val="27"/>
+          <w:szCs w:val="27"/>
+        </w:rPr>
+        <w:t>const</w:t>
+      </w:r>
+      <w:proofErr w:type="spellEnd"/>
+      <w:proofErr w:type="gramEnd"/>
+      <w:r>
+        <w:rPr>
+          <w:rFonts w:eastAsia="Times New Roman" w:cstheme="minorHAnsi"/>
+          <w:b/>
+          <w:noProof w:val="0"/>
+          <w:color w:val="000000" w:themeColor="text1"/>
+          <w:sz w:val="27"/>
+          <w:szCs w:val="27"/>
+        </w:rPr>
+        <w:t> locations = [</w:t>
+      </w:r>
+    </w:p>
+    <w:p>
+      <w:pPr>
+        <w:shd w:val="clear" w:color="auto" w:fill="FFFFFE"/>
+        <w:spacing w:after="0" w:line="360" w:lineRule="atLeast"/>
+        <w:rPr>
+          <w:rFonts w:eastAsia="Times New Roman" w:cstheme="minorHAnsi"/>
+          <w:b/>
+          <w:noProof w:val="0"/>
+          <w:color w:val="000000" w:themeColor="text1"/>
+          <w:sz w:val="27"/>
+          <w:szCs w:val="27"/>
+        </w:rPr>
+      </w:pPr>
+      <w:r>
+        <w:rPr>
+          <w:rFonts w:eastAsia="Times New Roman" w:cstheme="minorHAnsi"/>
+          <w:b/>
+          <w:noProof w:val="0"/>
+          <w:color w:val="000000" w:themeColor="text1"/>
+          <w:sz w:val="27"/>
+          <w:szCs w:val="27"/>
+        </w:rPr>
+        <w:t>  {</w:t>
+      </w:r>
+    </w:p>
+    <w:p>
+      <w:pPr>
+        <w:shd w:val="clear" w:color="auto" w:fill="FFFFFE"/>
+        <w:spacing w:after="0" w:line="360" w:lineRule="atLeast"/>
+        <w:rPr>
+          <w:rFonts w:eastAsia="Times New Roman" w:cstheme="minorHAnsi"/>
+          <w:b/>
+          <w:noProof w:val="0"/>
+          <w:color w:val="000000" w:themeColor="text1"/>
+          <w:sz w:val="27"/>
+          <w:szCs w:val="27"/>
+        </w:rPr>
+      </w:pPr>
+      <w:r>
+        <w:rPr>
+          <w:rFonts w:eastAsia="Times New Roman" w:cstheme="minorHAnsi"/>
+          <w:b/>
+          <w:noProof w:val="0"/>
+          <w:color w:val="000000" w:themeColor="text1"/>
+          <w:sz w:val="27"/>
+          <w:szCs w:val="27"/>
+        </w:rPr>
+        <w:t>    </w:t>
+      </w:r>
+      <w:proofErr w:type="gramStart"/>
+      <w:r>
+        <w:rPr>
+          <w:rFonts w:eastAsia="Times New Roman" w:cstheme="minorHAnsi"/>
+          <w:b/>
+          <w:noProof w:val="0"/>
+          <w:color w:val="000000" w:themeColor="text1"/>
+          <w:sz w:val="27"/>
+          <w:szCs w:val="27"/>
+        </w:rPr>
+        <w:t>name</w:t>
+      </w:r>
+      <w:proofErr w:type="gramEnd"/>
+      <w:r>
+        <w:rPr>
+          <w:rFonts w:eastAsia="Times New Roman" w:cstheme="minorHAnsi"/>
+          <w:b/>
+          <w:noProof w:val="0"/>
+          <w:color w:val="000000" w:themeColor="text1"/>
+          <w:sz w:val="27"/>
+          <w:szCs w:val="27"/>
+        </w:rPr>
+        <w:t>: "town square",</w:t>
+      </w:r>
+    </w:p>
+    <w:p>
+      <w:pPr>
+        <w:shd w:val="clear" w:color="auto" w:fill="FFFFFE"/>
+        <w:spacing w:after="0" w:line="360" w:lineRule="atLeast"/>
+        <w:rPr>
+          <w:rFonts w:eastAsia="Times New Roman" w:cstheme="minorHAnsi"/>
+          <w:b/>
+          <w:noProof w:val="0"/>
+          <w:color w:val="000000" w:themeColor="text1"/>
+          <w:sz w:val="27"/>
+          <w:szCs w:val="27"/>
+        </w:rPr>
+      </w:pPr>
+      <w:r>
+        <w:rPr>
+          <w:rFonts w:eastAsia="Times New Roman" w:cstheme="minorHAnsi"/>
+          <w:b/>
+          <w:noProof w:val="0"/>
+          <w:color w:val="000000" w:themeColor="text1"/>
+          <w:sz w:val="27"/>
+          <w:szCs w:val="27"/>
+        </w:rPr>
+        <w:t>    "</w:t>
+      </w:r>
+      <w:proofErr w:type="gramStart"/>
+      <w:r>
+        <w:rPr>
+          <w:rFonts w:eastAsia="Times New Roman" w:cstheme="minorHAnsi"/>
+          <w:b/>
+          <w:noProof w:val="0"/>
+          <w:color w:val="000000" w:themeColor="text1"/>
+          <w:sz w:val="27"/>
+          <w:szCs w:val="27"/>
+        </w:rPr>
+        <w:t>button</w:t>
+      </w:r>
+      <w:proofErr w:type="gramEnd"/>
+      <w:r>
+        <w:rPr>
+          <w:rFonts w:eastAsia="Times New Roman" w:cstheme="minorHAnsi"/>
+          <w:b/>
+          <w:noProof w:val="0"/>
+          <w:color w:val="000000" w:themeColor="text1"/>
+          <w:sz w:val="27"/>
+          <w:szCs w:val="27"/>
+        </w:rPr>
+        <w:t> text": ["Go to store", "Go to cave", "Fight dragon"],</w:t>
+      </w:r>
+    </w:p>
+    <w:p>
+      <w:pPr>
+        <w:shd w:val="clear" w:color="auto" w:fill="FFFFFE"/>
+        <w:spacing w:after="0" w:line="360" w:lineRule="atLeast"/>
+        <w:rPr>
+          <w:rFonts w:eastAsia="Times New Roman" w:cstheme="minorHAnsi"/>
+          <w:b/>
+          <w:noProof w:val="0"/>
+          <w:color w:val="000000" w:themeColor="text1"/>
+          <w:sz w:val="27"/>
+          <w:szCs w:val="27"/>
+        </w:rPr>
+      </w:pPr>
+      <w:r>
+        <w:rPr>
+          <w:rFonts w:eastAsia="Times New Roman" w:cstheme="minorHAnsi"/>
+          <w:b/>
+          <w:noProof w:val="0"/>
+          <w:color w:val="000000" w:themeColor="text1"/>
+          <w:sz w:val="27"/>
+          <w:szCs w:val="27"/>
+        </w:rPr>
+        <w:t>    "</w:t>
+      </w:r>
+      <w:proofErr w:type="gramStart"/>
+      <w:r>
+        <w:rPr>
+          <w:rFonts w:eastAsia="Times New Roman" w:cstheme="minorHAnsi"/>
+          <w:b/>
+          <w:noProof w:val="0"/>
+          <w:color w:val="000000" w:themeColor="text1"/>
+          <w:sz w:val="27"/>
+          <w:szCs w:val="27"/>
+        </w:rPr>
+        <w:t>button</w:t>
+      </w:r>
+      <w:proofErr w:type="gramEnd"/>
+      <w:r>
+        <w:rPr>
+          <w:rFonts w:eastAsia="Times New Roman" w:cstheme="minorHAnsi"/>
+          <w:b/>
+          <w:noProof w:val="0"/>
+          <w:color w:val="000000" w:themeColor="text1"/>
+          <w:sz w:val="27"/>
+          <w:szCs w:val="27"/>
+        </w:rPr>
+        <w:t> functions": [</w:t>
+      </w:r>
+      <w:proofErr w:type="spellStart"/>
+      <w:r>
+        <w:rPr>
+          <w:rFonts w:eastAsia="Times New Roman" w:cstheme="minorHAnsi"/>
+          <w:b/>
+          <w:noProof w:val="0"/>
+          <w:color w:val="000000" w:themeColor="text1"/>
+          <w:sz w:val="27"/>
+          <w:szCs w:val="27"/>
+        </w:rPr>
+        <w:t>goStore</w:t>
+      </w:r>
+      <w:proofErr w:type="spellEnd"/>
+      <w:r>
+        <w:rPr>
+          <w:rFonts w:eastAsia="Times New Roman" w:cstheme="minorHAnsi"/>
+          <w:b/>
+          <w:noProof w:val="0"/>
+          <w:color w:val="000000" w:themeColor="text1"/>
+          <w:sz w:val="27"/>
+          <w:szCs w:val="27"/>
+        </w:rPr>
+        <w:t>, </w:t>
+      </w:r>
+      <w:proofErr w:type="spellStart"/>
+      <w:r>
+        <w:rPr>
+          <w:rFonts w:eastAsia="Times New Roman" w:cstheme="minorHAnsi"/>
+          <w:b/>
+          <w:noProof w:val="0"/>
+          <w:color w:val="000000" w:themeColor="text1"/>
+          <w:sz w:val="27"/>
+          <w:szCs w:val="27"/>
+        </w:rPr>
+        <w:t>goCave</w:t>
+      </w:r>
+      <w:proofErr w:type="spellEnd"/>
+      <w:r>
+        <w:rPr>
+          <w:rFonts w:eastAsia="Times New Roman" w:cstheme="minorHAnsi"/>
+          <w:b/>
+          <w:noProof w:val="0"/>
+          <w:color w:val="000000" w:themeColor="text1"/>
+          <w:sz w:val="27"/>
+          <w:szCs w:val="27"/>
+        </w:rPr>
+        <w:t>, </w:t>
+      </w:r>
+      <w:proofErr w:type="spellStart"/>
+      <w:r>
+        <w:rPr>
+          <w:rFonts w:eastAsia="Times New Roman" w:cstheme="minorHAnsi"/>
+          <w:b/>
+          <w:noProof w:val="0"/>
+          <w:color w:val="000000" w:themeColor="text1"/>
+          <w:sz w:val="27"/>
+          <w:szCs w:val="27"/>
+        </w:rPr>
+        <w:t>fightDragon</w:t>
+      </w:r>
+      <w:proofErr w:type="spellEnd"/>
+      <w:r>
+        <w:rPr>
+          <w:rFonts w:eastAsia="Times New Roman" w:cstheme="minorHAnsi"/>
+          <w:b/>
+          <w:noProof w:val="0"/>
+          <w:color w:val="000000" w:themeColor="text1"/>
+          <w:sz w:val="27"/>
+          <w:szCs w:val="27"/>
+        </w:rPr>
+        <w:t>],</w:t>
+      </w:r>
+    </w:p>
+    <w:p>
+      <w:pPr>
+        <w:shd w:val="clear" w:color="auto" w:fill="FFFFFE"/>
+        <w:spacing w:after="0" w:line="360" w:lineRule="atLeast"/>
+        <w:rPr>
+          <w:rFonts w:eastAsia="Times New Roman" w:cstheme="minorHAnsi"/>
+          <w:b/>
+          <w:noProof w:val="0"/>
+          <w:color w:val="000000" w:themeColor="text1"/>
+          <w:sz w:val="27"/>
+          <w:szCs w:val="27"/>
+        </w:rPr>
+      </w:pPr>
+      <w:r>
+        <w:rPr>
+          <w:rFonts w:eastAsia="Times New Roman" w:cstheme="minorHAnsi"/>
+          <w:b/>
+          <w:noProof w:val="0"/>
+          <w:color w:val="000000" w:themeColor="text1"/>
+          <w:sz w:val="27"/>
+          <w:szCs w:val="27"/>
+        </w:rPr>
+        <w:t>    </w:t>
+      </w:r>
+      <w:proofErr w:type="gramStart"/>
+      <w:r>
+        <w:rPr>
+          <w:rFonts w:eastAsia="Times New Roman" w:cstheme="minorHAnsi"/>
+          <w:b/>
+          <w:noProof w:val="0"/>
+          <w:color w:val="000000" w:themeColor="text1"/>
+          <w:sz w:val="27"/>
+          <w:szCs w:val="27"/>
+        </w:rPr>
+        <w:t>text</w:t>
+      </w:r>
+      <w:proofErr w:type="gramEnd"/>
+      <w:r>
+        <w:rPr>
+          <w:rFonts w:eastAsia="Times New Roman" w:cstheme="minorHAnsi"/>
+          <w:b/>
+          <w:noProof w:val="0"/>
+          <w:color w:val="000000" w:themeColor="text1"/>
+          <w:sz w:val="27"/>
+          <w:szCs w:val="27"/>
+        </w:rPr>
+        <w:t>: "You are in the town square. You see a sign that says \"Store\"."</w:t>
+      </w:r>
+    </w:p>
+    <w:p>
+      <w:pPr>
+        <w:shd w:val="clear" w:color="auto" w:fill="FFFFFE"/>
+        <w:spacing w:after="0" w:line="360" w:lineRule="atLeast"/>
+        <w:rPr>
+          <w:rFonts w:eastAsia="Times New Roman" w:cstheme="minorHAnsi"/>
+          <w:b/>
+          <w:noProof w:val="0"/>
+          <w:color w:val="000000" w:themeColor="text1"/>
+          <w:sz w:val="27"/>
+          <w:szCs w:val="27"/>
+        </w:rPr>
+      </w:pPr>
+      <w:r>
+        <w:rPr>
+          <w:rFonts w:eastAsia="Times New Roman" w:cstheme="minorHAnsi"/>
+          <w:b/>
+          <w:noProof w:val="0"/>
+          <w:color w:val="000000" w:themeColor="text1"/>
+          <w:sz w:val="27"/>
+          <w:szCs w:val="27"/>
+        </w:rPr>
+        <w:t>  }</w:t>
+      </w:r>
+    </w:p>
+    <w:p>
+      <w:pPr>
+        <w:shd w:val="clear" w:color="auto" w:fill="FFFFFE"/>
+        <w:spacing w:after="0" w:line="360" w:lineRule="atLeast"/>
+        <w:rPr>
+          <w:rFonts w:eastAsia="Times New Roman" w:cstheme="minorHAnsi"/>
+          <w:b/>
+          <w:noProof w:val="0"/>
+          <w:color w:val="000000" w:themeColor="text1"/>
+          <w:sz w:val="27"/>
+          <w:szCs w:val="27"/>
+        </w:rPr>
+      </w:pPr>
+      <w:r>
+        <w:rPr>
+          <w:rFonts w:eastAsia="Times New Roman" w:cstheme="minorHAnsi"/>
+          <w:b/>
+          <w:noProof w:val="0"/>
+          <w:color w:val="000000" w:themeColor="text1"/>
+          <w:sz w:val="27"/>
+          <w:szCs w:val="27"/>
+        </w:rPr>
+        <w:t>];</w:t>
+      </w:r>
+    </w:p>
+    <w:p>
+      <w:pPr>
+        <w:rPr>
+          <w:i/>
+          <w:color w:val="7F7F7F" w:themeColor="text1" w:themeTint="80"/>
+          <w:sz w:val="32"/>
+        </w:rPr>
+      </w:pPr>
+    </w:p>
+    <w:p>
+      <w:pPr>
+        <w:rPr>
+          <w:sz w:val="24"/>
+        </w:rPr>
+      </w:pPr>
+    </w:p>
+    <w:p>
+      <w:pPr>
+        <w:rPr>
+          <w:sz w:val="24"/>
+        </w:rPr>
+      </w:pPr>
+      <w:r>
+        <w:rPr>
+          <w:sz w:val="24"/>
+        </w:rPr>
+        <w:t>#Saturday rest day</w:t>
       </w:r>
       <w:bookmarkStart w:id="0" w:name="_GoBack"/>
       <w:bookmarkEnd w:id="0"/>
-      <w:r>
-        <w:rPr>
-          <w:i/>
-          <w:color w:val="7F7F7F" w:themeColor="text1" w:themeTint="80"/>
-          <w:sz w:val="32"/>
-        </w:rPr>
-        <w:t>on”, age=21</w:t>
-      </w:r>
-      <w:r>
-        <w:rPr>
-          <w:i/>
-          <w:color w:val="7F7F7F" w:themeColor="text1" w:themeTint="80"/>
-          <w:sz w:val="32"/>
-        </w:rPr>
-        <w:t>, “favorite color”</w:t>
-      </w:r>
-      <w:r>
-        <w:rPr>
-          <w:i/>
-          <w:color w:val="7F7F7F" w:themeColor="text1" w:themeTint="80"/>
-          <w:sz w:val="32"/>
-        </w:rPr>
-        <w:t xml:space="preserve"> </w:t>
-      </w:r>
-      <w:r>
-        <w:rPr>
-          <w:i/>
-          <w:color w:val="7F7F7F" w:themeColor="text1" w:themeTint="80"/>
-          <w:sz w:val="32"/>
-        </w:rPr>
-        <w:t>=”blue”</w:t>
-      </w:r>
-      <w:r>
-        <w:rPr>
-          <w:i/>
-          <w:color w:val="7F7F7F" w:themeColor="text1" w:themeTint="80"/>
-          <w:sz w:val="32"/>
-        </w:rPr>
-        <w:t xml:space="preserve">  }</w:t>
-      </w:r>
-    </w:p>
-    <w:p>
-      <w:pPr>
-        <w:rPr>
-          <w:sz w:val="32"/>
-        </w:rPr>
-      </w:pPr>
-      <w:r>
-        <w:rPr>
-          <w:sz w:val="32"/>
-        </w:rPr>
-        <w:t>That his how to declare and set the attributes of an object in javascript. Notice there is no semicolon the end of variable declarations. It’s almost like python dictionaries.</w:t>
-      </w:r>
-      <w:r>
-        <w:rPr>
-          <w:sz w:val="32"/>
-        </w:rPr>
-        <w:t xml:space="preserve"> We can also assign functions to object variables.. insane.</w:t>
-      </w:r>
-    </w:p>
-    <w:p>
-      <w:pPr>
-        <w:rPr>
-          <w:sz w:val="32"/>
-        </w:rPr>
-      </w:pPr>
-    </w:p>
-    <w:p>
-      <w:pPr>
-        <w:rPr>
-          <w:sz w:val="32"/>
-        </w:rPr>
-      </w:pPr>
-      <w:r>
-        <w:rPr>
-          <w:sz w:val="32"/>
-        </w:rPr>
-        <w:t>Just look at this extract</w:t>
-      </w:r>
-    </w:p>
-    <w:p>
-      <w:pPr>
-        <w:shd w:val="clear" w:color="auto" w:fill="FFFFFE"/>
-        <w:spacing w:after="0" w:line="360" w:lineRule="atLeast"/>
-        <w:rPr>
-          <w:rFonts w:eastAsia="Times New Roman" w:cstheme="minorHAnsi"/>
-          <w:b/>
-          <w:noProof w:val="0"/>
-          <w:color w:val="000000" w:themeColor="text1"/>
-          <w:sz w:val="27"/>
-          <w:szCs w:val="27"/>
-        </w:rPr>
-      </w:pPr>
-      <w:proofErr w:type="spellStart"/>
-      <w:proofErr w:type="gramStart"/>
-      <w:r>
-        <w:rPr>
-          <w:rFonts w:eastAsia="Times New Roman" w:cstheme="minorHAnsi"/>
-          <w:b/>
-          <w:noProof w:val="0"/>
-          <w:color w:val="000000" w:themeColor="text1"/>
-          <w:sz w:val="27"/>
-          <w:szCs w:val="27"/>
-        </w:rPr>
-        <w:t>const</w:t>
-      </w:r>
-      <w:proofErr w:type="spellEnd"/>
-      <w:proofErr w:type="gramEnd"/>
-      <w:r>
-        <w:rPr>
-          <w:rFonts w:eastAsia="Times New Roman" w:cstheme="minorHAnsi"/>
-          <w:b/>
-          <w:noProof w:val="0"/>
-          <w:color w:val="000000" w:themeColor="text1"/>
-          <w:sz w:val="27"/>
-          <w:szCs w:val="27"/>
-        </w:rPr>
-        <w:t> locations = [</w:t>
-      </w:r>
-    </w:p>
-    <w:p>
-      <w:pPr>
-        <w:shd w:val="clear" w:color="auto" w:fill="FFFFFE"/>
-        <w:spacing w:after="0" w:line="360" w:lineRule="atLeast"/>
-        <w:rPr>
-          <w:rFonts w:eastAsia="Times New Roman" w:cstheme="minorHAnsi"/>
-          <w:b/>
-          <w:noProof w:val="0"/>
-          <w:color w:val="000000" w:themeColor="text1"/>
-          <w:sz w:val="27"/>
-          <w:szCs w:val="27"/>
-        </w:rPr>
-      </w:pPr>
-      <w:r>
-        <w:rPr>
-          <w:rFonts w:eastAsia="Times New Roman" w:cstheme="minorHAnsi"/>
-          <w:b/>
-          <w:noProof w:val="0"/>
-          <w:color w:val="000000" w:themeColor="text1"/>
-          <w:sz w:val="27"/>
-          <w:szCs w:val="27"/>
-        </w:rPr>
-        <w:t>  {</w:t>
-      </w:r>
-    </w:p>
-    <w:p>
-      <w:pPr>
-        <w:shd w:val="clear" w:color="auto" w:fill="FFFFFE"/>
-        <w:spacing w:after="0" w:line="360" w:lineRule="atLeast"/>
-        <w:rPr>
-          <w:rFonts w:eastAsia="Times New Roman" w:cstheme="minorHAnsi"/>
-          <w:b/>
-          <w:noProof w:val="0"/>
-          <w:color w:val="000000" w:themeColor="text1"/>
-          <w:sz w:val="27"/>
-          <w:szCs w:val="27"/>
-        </w:rPr>
-      </w:pPr>
-      <w:r>
-        <w:rPr>
-          <w:rFonts w:eastAsia="Times New Roman" w:cstheme="minorHAnsi"/>
-          <w:b/>
-          <w:noProof w:val="0"/>
-          <w:color w:val="000000" w:themeColor="text1"/>
-          <w:sz w:val="27"/>
-          <w:szCs w:val="27"/>
-        </w:rPr>
-        <w:t>    </w:t>
-      </w:r>
-      <w:proofErr w:type="gramStart"/>
-      <w:r>
-        <w:rPr>
-          <w:rFonts w:eastAsia="Times New Roman" w:cstheme="minorHAnsi"/>
-          <w:b/>
-          <w:noProof w:val="0"/>
-          <w:color w:val="000000" w:themeColor="text1"/>
-          <w:sz w:val="27"/>
-          <w:szCs w:val="27"/>
-        </w:rPr>
-        <w:t>name</w:t>
-      </w:r>
-      <w:proofErr w:type="gramEnd"/>
-      <w:r>
-        <w:rPr>
-          <w:rFonts w:eastAsia="Times New Roman" w:cstheme="minorHAnsi"/>
-          <w:b/>
-          <w:noProof w:val="0"/>
-          <w:color w:val="000000" w:themeColor="text1"/>
-          <w:sz w:val="27"/>
-          <w:szCs w:val="27"/>
-        </w:rPr>
-        <w:t>: "town square",</w:t>
-      </w:r>
-    </w:p>
-    <w:p>
-      <w:pPr>
-        <w:shd w:val="clear" w:color="auto" w:fill="FFFFFE"/>
-        <w:spacing w:after="0" w:line="360" w:lineRule="atLeast"/>
-        <w:rPr>
-          <w:rFonts w:eastAsia="Times New Roman" w:cstheme="minorHAnsi"/>
-          <w:b/>
-          <w:noProof w:val="0"/>
-          <w:color w:val="000000" w:themeColor="text1"/>
-          <w:sz w:val="27"/>
-          <w:szCs w:val="27"/>
-        </w:rPr>
-      </w:pPr>
-      <w:r>
-        <w:rPr>
-          <w:rFonts w:eastAsia="Times New Roman" w:cstheme="minorHAnsi"/>
-          <w:b/>
-          <w:noProof w:val="0"/>
-          <w:color w:val="000000" w:themeColor="text1"/>
-          <w:sz w:val="27"/>
-          <w:szCs w:val="27"/>
-        </w:rPr>
-        <w:t>    "</w:t>
-      </w:r>
-      <w:proofErr w:type="gramStart"/>
-      <w:r>
-        <w:rPr>
-          <w:rFonts w:eastAsia="Times New Roman" w:cstheme="minorHAnsi"/>
-          <w:b/>
-          <w:noProof w:val="0"/>
-          <w:color w:val="000000" w:themeColor="text1"/>
-          <w:sz w:val="27"/>
-          <w:szCs w:val="27"/>
-        </w:rPr>
-        <w:t>button</w:t>
-      </w:r>
-      <w:proofErr w:type="gramEnd"/>
-      <w:r>
-        <w:rPr>
-          <w:rFonts w:eastAsia="Times New Roman" w:cstheme="minorHAnsi"/>
-          <w:b/>
-          <w:noProof w:val="0"/>
-          <w:color w:val="000000" w:themeColor="text1"/>
-          <w:sz w:val="27"/>
-          <w:szCs w:val="27"/>
-        </w:rPr>
-        <w:t> text": ["Go to store", "Go to cave", "Fight dragon"],</w:t>
-      </w:r>
-    </w:p>
-    <w:p>
-      <w:pPr>
-        <w:shd w:val="clear" w:color="auto" w:fill="FFFFFE"/>
-        <w:spacing w:after="0" w:line="360" w:lineRule="atLeast"/>
-        <w:rPr>
-          <w:rFonts w:eastAsia="Times New Roman" w:cstheme="minorHAnsi"/>
-          <w:b/>
-          <w:noProof w:val="0"/>
-          <w:color w:val="000000" w:themeColor="text1"/>
-          <w:sz w:val="27"/>
-          <w:szCs w:val="27"/>
-        </w:rPr>
-      </w:pPr>
-      <w:r>
-        <w:rPr>
-          <w:rFonts w:eastAsia="Times New Roman" w:cstheme="minorHAnsi"/>
-          <w:b/>
-          <w:noProof w:val="0"/>
-          <w:color w:val="000000" w:themeColor="text1"/>
-          <w:sz w:val="27"/>
-          <w:szCs w:val="27"/>
-        </w:rPr>
-        <w:t>    "</w:t>
-      </w:r>
-      <w:proofErr w:type="gramStart"/>
-      <w:r>
-        <w:rPr>
-          <w:rFonts w:eastAsia="Times New Roman" w:cstheme="minorHAnsi"/>
-          <w:b/>
-          <w:noProof w:val="0"/>
-          <w:color w:val="000000" w:themeColor="text1"/>
-          <w:sz w:val="27"/>
-          <w:szCs w:val="27"/>
-        </w:rPr>
-        <w:t>button</w:t>
-      </w:r>
-      <w:proofErr w:type="gramEnd"/>
-      <w:r>
-        <w:rPr>
-          <w:rFonts w:eastAsia="Times New Roman" w:cstheme="minorHAnsi"/>
-          <w:b/>
-          <w:noProof w:val="0"/>
-          <w:color w:val="000000" w:themeColor="text1"/>
-          <w:sz w:val="27"/>
-          <w:szCs w:val="27"/>
-        </w:rPr>
-        <w:t> functions": [</w:t>
-      </w:r>
-      <w:proofErr w:type="spellStart"/>
-      <w:r>
-        <w:rPr>
-          <w:rFonts w:eastAsia="Times New Roman" w:cstheme="minorHAnsi"/>
-          <w:b/>
-          <w:noProof w:val="0"/>
-          <w:color w:val="000000" w:themeColor="text1"/>
-          <w:sz w:val="27"/>
-          <w:szCs w:val="27"/>
-        </w:rPr>
-        <w:t>goStore</w:t>
-      </w:r>
-      <w:proofErr w:type="spellEnd"/>
-      <w:r>
-        <w:rPr>
-          <w:rFonts w:eastAsia="Times New Roman" w:cstheme="minorHAnsi"/>
-          <w:b/>
-          <w:noProof w:val="0"/>
-          <w:color w:val="000000" w:themeColor="text1"/>
-          <w:sz w:val="27"/>
-          <w:szCs w:val="27"/>
-        </w:rPr>
-        <w:t>, </w:t>
-      </w:r>
-      <w:proofErr w:type="spellStart"/>
-      <w:r>
-        <w:rPr>
-          <w:rFonts w:eastAsia="Times New Roman" w:cstheme="minorHAnsi"/>
-          <w:b/>
-          <w:noProof w:val="0"/>
-          <w:color w:val="000000" w:themeColor="text1"/>
-          <w:sz w:val="27"/>
-          <w:szCs w:val="27"/>
-        </w:rPr>
-        <w:t>goCave</w:t>
-      </w:r>
-      <w:proofErr w:type="spellEnd"/>
-      <w:r>
-        <w:rPr>
-          <w:rFonts w:eastAsia="Times New Roman" w:cstheme="minorHAnsi"/>
-          <w:b/>
-          <w:noProof w:val="0"/>
-          <w:color w:val="000000" w:themeColor="text1"/>
-          <w:sz w:val="27"/>
-          <w:szCs w:val="27"/>
-        </w:rPr>
-        <w:t>, </w:t>
-      </w:r>
-      <w:proofErr w:type="spellStart"/>
-      <w:r>
-        <w:rPr>
-          <w:rFonts w:eastAsia="Times New Roman" w:cstheme="minorHAnsi"/>
-          <w:b/>
-          <w:noProof w:val="0"/>
-          <w:color w:val="000000" w:themeColor="text1"/>
-          <w:sz w:val="27"/>
-          <w:szCs w:val="27"/>
-        </w:rPr>
-        <w:t>fightDragon</w:t>
-      </w:r>
-      <w:proofErr w:type="spellEnd"/>
-      <w:r>
-        <w:rPr>
-          <w:rFonts w:eastAsia="Times New Roman" w:cstheme="minorHAnsi"/>
-          <w:b/>
-          <w:noProof w:val="0"/>
-          <w:color w:val="000000" w:themeColor="text1"/>
-          <w:sz w:val="27"/>
-          <w:szCs w:val="27"/>
-        </w:rPr>
-        <w:t>],</w:t>
-      </w:r>
-    </w:p>
-    <w:p>
-      <w:pPr>
-        <w:shd w:val="clear" w:color="auto" w:fill="FFFFFE"/>
-        <w:spacing w:after="0" w:line="360" w:lineRule="atLeast"/>
-        <w:rPr>
-          <w:rFonts w:eastAsia="Times New Roman" w:cstheme="minorHAnsi"/>
-          <w:b/>
-          <w:noProof w:val="0"/>
-          <w:color w:val="000000" w:themeColor="text1"/>
-          <w:sz w:val="27"/>
-          <w:szCs w:val="27"/>
-        </w:rPr>
-      </w:pPr>
-      <w:r>
-        <w:rPr>
-          <w:rFonts w:eastAsia="Times New Roman" w:cstheme="minorHAnsi"/>
-          <w:b/>
-          <w:noProof w:val="0"/>
-          <w:color w:val="000000" w:themeColor="text1"/>
-          <w:sz w:val="27"/>
-          <w:szCs w:val="27"/>
-        </w:rPr>
-        <w:t>    </w:t>
-      </w:r>
-      <w:proofErr w:type="gramStart"/>
-      <w:r>
-        <w:rPr>
-          <w:rFonts w:eastAsia="Times New Roman" w:cstheme="minorHAnsi"/>
-          <w:b/>
-          <w:noProof w:val="0"/>
-          <w:color w:val="000000" w:themeColor="text1"/>
-          <w:sz w:val="27"/>
-          <w:szCs w:val="27"/>
-        </w:rPr>
-        <w:t>text</w:t>
-      </w:r>
-      <w:proofErr w:type="gramEnd"/>
-      <w:r>
-        <w:rPr>
-          <w:rFonts w:eastAsia="Times New Roman" w:cstheme="minorHAnsi"/>
-          <w:b/>
-          <w:noProof w:val="0"/>
-          <w:color w:val="000000" w:themeColor="text1"/>
-          <w:sz w:val="27"/>
-          <w:szCs w:val="27"/>
-        </w:rPr>
-        <w:t>: "You are in the town square. You see a sign that says \"Store\"."</w:t>
-      </w:r>
-    </w:p>
-    <w:p>
-      <w:pPr>
-        <w:shd w:val="clear" w:color="auto" w:fill="FFFFFE"/>
-        <w:spacing w:after="0" w:line="360" w:lineRule="atLeast"/>
-        <w:rPr>
-          <w:rFonts w:eastAsia="Times New Roman" w:cstheme="minorHAnsi"/>
-          <w:b/>
-          <w:noProof w:val="0"/>
-          <w:color w:val="000000" w:themeColor="text1"/>
-          <w:sz w:val="27"/>
-          <w:szCs w:val="27"/>
-        </w:rPr>
-      </w:pPr>
-      <w:r>
-        <w:rPr>
-          <w:rFonts w:eastAsia="Times New Roman" w:cstheme="minorHAnsi"/>
-          <w:b/>
-          <w:noProof w:val="0"/>
-          <w:color w:val="000000" w:themeColor="text1"/>
-          <w:sz w:val="27"/>
-          <w:szCs w:val="27"/>
-        </w:rPr>
-        <w:t>  }</w:t>
-      </w:r>
-    </w:p>
-    <w:p>
-      <w:pPr>
-        <w:shd w:val="clear" w:color="auto" w:fill="FFFFFE"/>
-        <w:spacing w:after="0" w:line="360" w:lineRule="atLeast"/>
-        <w:rPr>
-          <w:rFonts w:eastAsia="Times New Roman" w:cstheme="minorHAnsi"/>
-          <w:b/>
-          <w:noProof w:val="0"/>
-          <w:color w:val="000000" w:themeColor="text1"/>
-          <w:sz w:val="27"/>
-          <w:szCs w:val="27"/>
-        </w:rPr>
-      </w:pPr>
-      <w:r>
-        <w:rPr>
-          <w:rFonts w:eastAsia="Times New Roman" w:cstheme="minorHAnsi"/>
-          <w:b/>
-          <w:noProof w:val="0"/>
-          <w:color w:val="000000" w:themeColor="text1"/>
-          <w:sz w:val="27"/>
-          <w:szCs w:val="27"/>
-        </w:rPr>
-        <w:t>];</w:t>
-      </w:r>
-    </w:p>
-    <w:p>
-      <w:pPr>
-        <w:rPr>
-          <w:i/>
-          <w:color w:val="7F7F7F" w:themeColor="text1" w:themeTint="80"/>
-          <w:sz w:val="32"/>
-        </w:rPr>
-      </w:pPr>
-    </w:p>
-    <w:p>
-      <w:pPr>
-        <w:rPr>
-          <w:sz w:val="24"/>
-        </w:rPr>
-      </w:pPr>
     </w:p>
     <w:sectPr>
       <w:pgSz w:w="12240" w:h="15840"/>

</xml_diff>

<commit_message>
Completed Dragon repeller javascript project
</commit_message>
<xml_diff>
--- a/JavaScript & Data Structures Notes.docx
+++ b/JavaScript & Data Structures Notes.docx
@@ -276,20 +276,62 @@
         <w:rPr>
           <w:sz w:val="32"/>
         </w:rPr>
-        <w:t xml:space="preserve">. In short we will have access to all of it’s attributes. </w:t>
-      </w:r>
-      <w:r>
-        <w:rPr>
-          <w:sz w:val="32"/>
-        </w:rPr>
-        <w:t xml:space="preserve">For buttons who have </w:t>
-      </w:r>
+        <w:t>. In short we will have access to all of it’s attributes.</w:t>
+      </w:r>
+    </w:p>
+    <w:p>
+      <w:pPr>
+        <w:rPr>
+          <w:sz w:val="32"/>
+        </w:rPr>
+      </w:pPr>
       <w:r>
         <w:rPr>
           <w:sz w:val="32"/>
         </w:rPr>
         <w:lastRenderedPageBreak/>
-        <w:t xml:space="preserve">even more interesting properties like </w:t>
+        <w:t xml:space="preserve">Note that when it comes to styles you have to pass through the style class of the the element selected. Eg </w:t>
+      </w:r>
+      <w:r>
+        <w:rPr>
+          <w:b/>
+          <w:sz w:val="32"/>
+          <w:u w:val="single"/>
+        </w:rPr>
+        <w:t>paragraph.style.display = ‘block’.</w:t>
+      </w:r>
+    </w:p>
+    <w:p>
+      <w:pPr>
+        <w:rPr>
+          <w:sz w:val="32"/>
+        </w:rPr>
+      </w:pPr>
+    </w:p>
+    <w:p>
+      <w:pPr>
+        <w:rPr>
+          <w:sz w:val="32"/>
+        </w:rPr>
+      </w:pPr>
+    </w:p>
+    <w:p>
+      <w:pPr>
+        <w:rPr>
+          <w:sz w:val="32"/>
+        </w:rPr>
+      </w:pPr>
+      <w:r>
+        <w:rPr>
+          <w:sz w:val="32"/>
+        </w:rPr>
+        <w:t xml:space="preserve"> </w:t>
+      </w:r>
+      <w:r>
+        <w:rPr>
+          <w:sz w:val="32"/>
+        </w:rPr>
+        <w:t xml:space="preserve">For buttons who have even more interesting properties like </w:t>
       </w:r>
       <w:r>
         <w:rPr>
@@ -860,6 +902,7 @@
           <w:sz w:val="27"/>
           <w:szCs w:val="27"/>
         </w:rPr>
+        <w:lastRenderedPageBreak/>
         <w:t>  }</w:t>
       </w:r>
     </w:p>
@@ -916,8 +959,633 @@
         </w:rPr>
         <w:t>#Saturday rest day</w:t>
       </w:r>
+    </w:p>
+    <w:p>
+      <w:pPr>
+        <w:rPr>
+          <w:sz w:val="24"/>
+        </w:rPr>
+      </w:pPr>
+    </w:p>
+    <w:p>
+      <w:pPr>
+        <w:rPr>
+          <w:sz w:val="32"/>
+        </w:rPr>
+      </w:pPr>
+      <w:r>
+        <w:rPr>
+          <w:sz w:val="32"/>
+        </w:rPr>
+        <w:t>Variable +=1 or Variable ++ in js.</w:t>
+      </w:r>
+    </w:p>
+    <w:p>
+      <w:pPr>
+        <w:rPr>
+          <w:sz w:val="32"/>
+        </w:rPr>
+      </w:pPr>
+      <w:r>
+        <w:rPr>
+          <w:sz w:val="32"/>
+        </w:rPr>
+        <w:t>If a variable is declared inside a block of code, it is only accessible to the code inside that block. It is called block scope.</w:t>
+      </w:r>
+    </w:p>
+    <w:p>
+      <w:pPr>
+        <w:rPr>
+          <w:sz w:val="32"/>
+        </w:rPr>
+      </w:pPr>
+      <w:r>
+        <w:rPr>
+          <w:sz w:val="32"/>
+        </w:rPr>
+        <w:t>Variables in javascript follow the block scope way</w:t>
+      </w:r>
+      <w:r>
+        <w:rPr>
+          <w:sz w:val="32"/>
+        </w:rPr>
+        <w:t>. If you declare a variable inside an if, it remains in that if bla bla..</w:t>
+      </w:r>
+    </w:p>
+    <w:p>
+      <w:pPr>
+        <w:rPr>
+          <w:sz w:val="24"/>
+        </w:rPr>
+      </w:pPr>
+    </w:p>
+    <w:p>
+      <w:pPr>
+        <w:rPr>
+          <w:sz w:val="28"/>
+        </w:rPr>
+      </w:pPr>
+      <w:r>
+        <w:rPr>
+          <w:b/>
+          <w:sz w:val="36"/>
+        </w:rPr>
+        <w:t xml:space="preserve">Shift() </w:t>
+      </w:r>
+      <w:r>
+        <w:rPr>
+          <w:sz w:val="28"/>
+        </w:rPr>
+        <w:t>method removes the first element in an array and returns it.</w:t>
+      </w:r>
+    </w:p>
+    <w:p>
+      <w:pPr>
+        <w:rPr>
+          <w:sz w:val="28"/>
+        </w:rPr>
+      </w:pPr>
+      <w:r>
+        <w:rPr>
+          <w:sz w:val="28"/>
+        </w:rPr>
+        <w:t>Discover functions like .math() function which has mathematical functions,  .floor() which rounds a given number down to the nearest integer. Etc.</w:t>
+      </w:r>
+    </w:p>
+    <w:p>
+      <w:pPr>
+        <w:rPr>
+          <w:sz w:val="28"/>
+        </w:rPr>
+      </w:pPr>
+      <w:r>
+        <w:rPr>
+          <w:sz w:val="28"/>
+        </w:rPr>
+        <w:t>The</w:t>
+      </w:r>
+      <w:r>
+        <w:rPr>
+          <w:b/>
+          <w:sz w:val="28"/>
+        </w:rPr>
+        <w:t xml:space="preserve"> innerHTML</w:t>
+      </w:r>
+      <w:r>
+        <w:rPr>
+          <w:sz w:val="28"/>
+        </w:rPr>
+        <w:t xml:space="preserve"> property allows you tu access or modify the content inside an HMTL element using JavaScript.</w:t>
+      </w:r>
+    </w:p>
+    <w:p>
+      <w:pPr>
+        <w:rPr>
+          <w:sz w:val="28"/>
+        </w:rPr>
+      </w:pPr>
+      <w:r>
+        <w:rPr>
+          <w:sz w:val="28"/>
+        </w:rPr>
+        <w:t>The difference between .</w:t>
+      </w:r>
+      <w:r>
+        <w:rPr>
+          <w:b/>
+          <w:sz w:val="28"/>
+        </w:rPr>
+        <w:t xml:space="preserve">innerText </w:t>
+      </w:r>
+      <w:r>
+        <w:rPr>
+          <w:sz w:val="28"/>
+        </w:rPr>
+        <w:t xml:space="preserve">and </w:t>
+      </w:r>
+      <w:r>
+        <w:rPr>
+          <w:b/>
+          <w:sz w:val="28"/>
+        </w:rPr>
+        <w:t xml:space="preserve">.innerHTML </w:t>
+      </w:r>
+      <w:r>
+        <w:rPr>
+          <w:sz w:val="28"/>
+        </w:rPr>
+        <w:t xml:space="preserve"> is that innerText will only redefine the text of the element say a paragraph. On the other hand the innerHTML will not only put the text assign but also consider the html in the text assign. For instance via the .innerHTML , you could assign ‘The text is &lt;strong&gt;Bold&lt;/strong&gt;’ to an element and the &lt;strong&gt; will actually apply . This will not be the case with .innerText.</w:t>
+      </w:r>
+    </w:p>
+    <w:p>
+      <w:pPr>
+        <w:rPr>
+          <w:sz w:val="28"/>
+        </w:rPr>
+      </w:pPr>
+    </w:p>
+    <w:p>
+      <w:pPr>
+        <w:shd w:val="clear" w:color="auto" w:fill="FFFFFE"/>
+        <w:spacing w:line="360" w:lineRule="atLeast"/>
+        <w:rPr>
+          <w:sz w:val="28"/>
+        </w:rPr>
+      </w:pPr>
+      <w:r>
+        <w:rPr>
+          <w:sz w:val="28"/>
+        </w:rPr>
+        <w:t xml:space="preserve">This is how to call functions in conditions : </w:t>
+      </w:r>
+    </w:p>
+    <w:p>
+      <w:pPr>
+        <w:shd w:val="clear" w:color="auto" w:fill="FFFFFE"/>
+        <w:spacing w:line="360" w:lineRule="atLeast"/>
+        <w:rPr>
+          <w:rFonts w:ascii="Courier New" w:eastAsia="Times New Roman" w:hAnsi="Courier New" w:cs="Courier New"/>
+          <w:noProof w:val="0"/>
+          <w:color w:val="000000"/>
+          <w:sz w:val="27"/>
+          <w:szCs w:val="27"/>
+        </w:rPr>
+      </w:pPr>
+      <w:proofErr w:type="gramStart"/>
+      <w:r>
+        <w:rPr>
+          <w:rFonts w:ascii="Courier New" w:eastAsia="Times New Roman" w:hAnsi="Courier New" w:cs="Courier New"/>
+          <w:noProof w:val="0"/>
+          <w:color w:val="0000FF"/>
+          <w:sz w:val="27"/>
+          <w:szCs w:val="27"/>
+        </w:rPr>
+        <w:t>if</w:t>
+      </w:r>
+      <w:proofErr w:type="gramEnd"/>
+      <w:r>
+        <w:rPr>
+          <w:rFonts w:ascii="Courier New" w:eastAsia="Times New Roman" w:hAnsi="Courier New" w:cs="Courier New"/>
+          <w:noProof w:val="0"/>
+          <w:color w:val="000000"/>
+          <w:sz w:val="27"/>
+          <w:szCs w:val="27"/>
+        </w:rPr>
+        <w:t> (</w:t>
+      </w:r>
+      <w:proofErr w:type="spellStart"/>
+      <w:r>
+        <w:rPr>
+          <w:rFonts w:ascii="Courier New" w:eastAsia="Times New Roman" w:hAnsi="Courier New" w:cs="Courier New"/>
+          <w:noProof w:val="0"/>
+          <w:color w:val="00107E"/>
+          <w:sz w:val="27"/>
+          <w:szCs w:val="27"/>
+        </w:rPr>
+        <w:t>isMonsterHit</w:t>
+      </w:r>
+      <w:proofErr w:type="spellEnd"/>
+      <w:r>
+        <w:rPr>
+          <w:rFonts w:ascii="Courier New" w:eastAsia="Times New Roman" w:hAnsi="Courier New" w:cs="Courier New"/>
+          <w:noProof w:val="0"/>
+          <w:color w:val="000000"/>
+          <w:sz w:val="27"/>
+          <w:szCs w:val="27"/>
+        </w:rPr>
+        <w:t>()) {</w:t>
+      </w:r>
+    </w:p>
+    <w:p>
+      <w:pPr>
+        <w:shd w:val="clear" w:color="auto" w:fill="FFFFFE"/>
+        <w:spacing w:after="0" w:line="360" w:lineRule="atLeast"/>
+        <w:rPr>
+          <w:rFonts w:ascii="Courier New" w:eastAsia="Times New Roman" w:hAnsi="Courier New" w:cs="Courier New"/>
+          <w:noProof w:val="0"/>
+          <w:color w:val="000000"/>
+          <w:sz w:val="27"/>
+          <w:szCs w:val="27"/>
+        </w:rPr>
+      </w:pPr>
+      <w:r>
+        <w:rPr>
+          <w:rFonts w:ascii="Courier New" w:eastAsia="Times New Roman" w:hAnsi="Courier New" w:cs="Courier New"/>
+          <w:noProof w:val="0"/>
+          <w:color w:val="000000"/>
+          <w:sz w:val="27"/>
+          <w:szCs w:val="27"/>
+        </w:rPr>
+        <w:t>   </w:t>
+      </w:r>
+      <w:r>
+        <w:rPr>
+          <w:rFonts w:ascii="Courier New" w:eastAsia="Times New Roman" w:hAnsi="Courier New" w:cs="Courier New"/>
+          <w:noProof w:val="0"/>
+          <w:color w:val="000000"/>
+          <w:sz w:val="27"/>
+          <w:szCs w:val="27"/>
+        </w:rPr>
+        <w:t>}</w:t>
+      </w:r>
+    </w:p>
+    <w:p>
+      <w:pPr>
+        <w:shd w:val="clear" w:color="auto" w:fill="FFFFFE"/>
+        <w:spacing w:after="0" w:line="360" w:lineRule="atLeast"/>
+        <w:rPr>
+          <w:rFonts w:ascii="Courier New" w:eastAsia="Times New Roman" w:hAnsi="Courier New" w:cs="Courier New"/>
+          <w:noProof w:val="0"/>
+          <w:color w:val="000000"/>
+          <w:sz w:val="27"/>
+          <w:szCs w:val="27"/>
+        </w:rPr>
+      </w:pPr>
+    </w:p>
+    <w:p>
+      <w:pPr>
+        <w:shd w:val="clear" w:color="auto" w:fill="FFFFFE"/>
+        <w:spacing w:after="0" w:line="360" w:lineRule="atLeast"/>
+        <w:rPr>
+          <w:sz w:val="28"/>
+        </w:rPr>
+      </w:pPr>
+      <w:r>
+        <w:rPr>
+          <w:sz w:val="28"/>
+        </w:rPr>
+        <w:lastRenderedPageBreak/>
+        <w:t>On</w:t>
+      </w:r>
+    </w:p>
+    <w:p>
+      <w:pPr>
+        <w:shd w:val="clear" w:color="auto" w:fill="FFFFFE"/>
+        <w:spacing w:after="0" w:line="360" w:lineRule="atLeast"/>
+        <w:rPr>
+          <w:sz w:val="28"/>
+        </w:rPr>
+      </w:pPr>
+    </w:p>
+    <w:p>
+      <w:pPr>
+        <w:pStyle w:val="NormalWeb"/>
+        <w:shd w:val="clear" w:color="auto" w:fill="F5F6F7"/>
+        <w:rPr>
+          <w:rFonts w:ascii="Segoe UI" w:hAnsi="Segoe UI" w:cs="Segoe UI"/>
+          <w:color w:val="000000"/>
+          <w:sz w:val="27"/>
+          <w:szCs w:val="27"/>
+        </w:rPr>
+      </w:pPr>
+      <w:r>
+        <w:rPr>
+          <w:rFonts w:ascii="Segoe UI" w:hAnsi="Segoe UI" w:cs="Segoe UI"/>
+          <w:color w:val="000000"/>
+          <w:sz w:val="27"/>
+          <w:szCs w:val="27"/>
+        </w:rPr>
+        <w:t xml:space="preserve">The logical OR operator will use the first value if it is </w:t>
+      </w:r>
+      <w:proofErr w:type="spellStart"/>
+      <w:r>
+        <w:rPr>
+          <w:rFonts w:ascii="Segoe UI" w:hAnsi="Segoe UI" w:cs="Segoe UI"/>
+          <w:color w:val="000000"/>
+          <w:sz w:val="27"/>
+          <w:szCs w:val="27"/>
+        </w:rPr>
+        <w:t>truthy</w:t>
+      </w:r>
+      <w:proofErr w:type="spellEnd"/>
+      <w:r>
+        <w:rPr>
+          <w:rFonts w:ascii="Segoe UI" w:hAnsi="Segoe UI" w:cs="Segoe UI"/>
+          <w:color w:val="000000"/>
+          <w:sz w:val="27"/>
+          <w:szCs w:val="27"/>
+        </w:rPr>
+        <w:t xml:space="preserve"> – that is, anything apart from </w:t>
+      </w:r>
+      <w:proofErr w:type="spellStart"/>
+      <w:r>
+        <w:rPr>
+          <w:rStyle w:val="HTMLCode"/>
+          <w:rFonts w:ascii="var(--font-family-monospace)" w:hAnsi="var(--font-family-monospace)"/>
+          <w:color w:val="000000"/>
+        </w:rPr>
+        <w:t>NaN</w:t>
+      </w:r>
+      <w:proofErr w:type="spellEnd"/>
+      <w:r>
+        <w:rPr>
+          <w:rFonts w:ascii="Segoe UI" w:hAnsi="Segoe UI" w:cs="Segoe UI"/>
+          <w:color w:val="000000"/>
+          <w:sz w:val="27"/>
+          <w:szCs w:val="27"/>
+        </w:rPr>
+        <w:t>, </w:t>
+      </w:r>
+      <w:r>
+        <w:rPr>
+          <w:rStyle w:val="HTMLCode"/>
+          <w:rFonts w:ascii="var(--font-family-monospace)" w:hAnsi="var(--font-family-monospace)"/>
+          <w:color w:val="000000"/>
+        </w:rPr>
+        <w:t>null</w:t>
+      </w:r>
+      <w:r>
+        <w:rPr>
+          <w:rFonts w:ascii="Segoe UI" w:hAnsi="Segoe UI" w:cs="Segoe UI"/>
+          <w:color w:val="000000"/>
+          <w:sz w:val="27"/>
+          <w:szCs w:val="27"/>
+        </w:rPr>
+        <w:t>, </w:t>
+      </w:r>
+      <w:r>
+        <w:rPr>
+          <w:rStyle w:val="HTMLCode"/>
+          <w:rFonts w:ascii="var(--font-family-monospace)" w:hAnsi="var(--font-family-monospace)"/>
+          <w:color w:val="000000"/>
+        </w:rPr>
+        <w:t>undefined</w:t>
+      </w:r>
+      <w:r>
+        <w:rPr>
+          <w:rFonts w:ascii="Segoe UI" w:hAnsi="Segoe UI" w:cs="Segoe UI"/>
+          <w:color w:val="000000"/>
+          <w:sz w:val="27"/>
+          <w:szCs w:val="27"/>
+        </w:rPr>
+        <w:t>, </w:t>
+      </w:r>
+      <w:r>
+        <w:rPr>
+          <w:rStyle w:val="HTMLCode"/>
+          <w:rFonts w:ascii="var(--font-family-monospace)" w:hAnsi="var(--font-family-monospace)"/>
+          <w:color w:val="000000"/>
+        </w:rPr>
+        <w:t>0</w:t>
+      </w:r>
+      <w:r>
+        <w:rPr>
+          <w:rFonts w:ascii="Segoe UI" w:hAnsi="Segoe UI" w:cs="Segoe UI"/>
+          <w:color w:val="000000"/>
+          <w:sz w:val="27"/>
+          <w:szCs w:val="27"/>
+        </w:rPr>
+        <w:t>, </w:t>
+      </w:r>
+      <w:r>
+        <w:rPr>
+          <w:rStyle w:val="HTMLCode"/>
+          <w:rFonts w:ascii="var(--font-family-monospace)" w:hAnsi="var(--font-family-monospace)"/>
+          <w:color w:val="000000"/>
+        </w:rPr>
+        <w:t>-0</w:t>
+      </w:r>
+      <w:r>
+        <w:rPr>
+          <w:rFonts w:ascii="Segoe UI" w:hAnsi="Segoe UI" w:cs="Segoe UI"/>
+          <w:color w:val="000000"/>
+          <w:sz w:val="27"/>
+          <w:szCs w:val="27"/>
+        </w:rPr>
+        <w:t>, </w:t>
+      </w:r>
+      <w:r>
+        <w:rPr>
+          <w:rStyle w:val="HTMLCode"/>
+          <w:rFonts w:ascii="var(--font-family-monospace)" w:hAnsi="var(--font-family-monospace)"/>
+          <w:color w:val="000000"/>
+        </w:rPr>
+        <w:t>0n</w:t>
+      </w:r>
+      <w:r>
+        <w:rPr>
+          <w:rFonts w:ascii="Segoe UI" w:hAnsi="Segoe UI" w:cs="Segoe UI"/>
+          <w:color w:val="000000"/>
+          <w:sz w:val="27"/>
+          <w:szCs w:val="27"/>
+        </w:rPr>
+        <w:t>, </w:t>
+      </w:r>
+      <w:r>
+        <w:rPr>
+          <w:rStyle w:val="HTMLCode"/>
+          <w:rFonts w:ascii="var(--font-family-monospace)" w:hAnsi="var(--font-family-monospace)"/>
+          <w:color w:val="000000"/>
+        </w:rPr>
+        <w:t>""</w:t>
+      </w:r>
+      <w:r>
+        <w:rPr>
+          <w:rFonts w:ascii="Segoe UI" w:hAnsi="Segoe UI" w:cs="Segoe UI"/>
+          <w:color w:val="000000"/>
+          <w:sz w:val="27"/>
+          <w:szCs w:val="27"/>
+        </w:rPr>
+        <w:t>, and </w:t>
+      </w:r>
+      <w:r>
+        <w:rPr>
+          <w:rStyle w:val="HTMLCode"/>
+          <w:rFonts w:ascii="var(--font-family-monospace)" w:hAnsi="var(--font-family-monospace)"/>
+          <w:color w:val="000000"/>
+        </w:rPr>
+        <w:t>false</w:t>
+      </w:r>
+      <w:r>
+        <w:rPr>
+          <w:rFonts w:ascii="Segoe UI" w:hAnsi="Segoe UI" w:cs="Segoe UI"/>
+          <w:color w:val="000000"/>
+          <w:sz w:val="27"/>
+          <w:szCs w:val="27"/>
+        </w:rPr>
+        <w:t>. Otherwise, it will use the second value.</w:t>
+      </w:r>
+    </w:p>
+    <w:p>
+      <w:pPr>
+        <w:pStyle w:val="NormalWeb"/>
+        <w:shd w:val="clear" w:color="auto" w:fill="F5F6F7"/>
+        <w:spacing w:before="0" w:beforeAutospacing="0" w:after="0" w:afterAutospacing="0"/>
+        <w:rPr>
+          <w:rFonts w:ascii="Segoe UI" w:hAnsi="Segoe UI" w:cs="Segoe UI"/>
+          <w:color w:val="000000"/>
+          <w:sz w:val="27"/>
+          <w:szCs w:val="27"/>
+        </w:rPr>
+      </w:pPr>
+      <w:r>
+        <w:rPr>
+          <w:rFonts w:ascii="Segoe UI" w:hAnsi="Segoe UI" w:cs="Segoe UI"/>
+          <w:color w:val="000000"/>
+          <w:sz w:val="27"/>
+          <w:szCs w:val="27"/>
+        </w:rPr>
+        <w:t xml:space="preserve">For </w:t>
+      </w:r>
+      <w:proofErr w:type="gramStart"/>
+      <w:r>
+        <w:rPr>
+          <w:rFonts w:ascii="Segoe UI" w:hAnsi="Segoe UI" w:cs="Segoe UI"/>
+          <w:color w:val="000000"/>
+          <w:sz w:val="27"/>
+          <w:szCs w:val="27"/>
+        </w:rPr>
+        <w:t>example:</w:t>
+      </w:r>
+      <w:proofErr w:type="gramEnd"/>
+      <w:r>
+        <w:rPr>
+          <w:rFonts w:ascii="Segoe UI" w:hAnsi="Segoe UI" w:cs="Segoe UI"/>
+          <w:color w:val="000000"/>
+          <w:sz w:val="27"/>
+          <w:szCs w:val="27"/>
+        </w:rPr>
+        <w:t> </w:t>
+      </w:r>
+      <w:proofErr w:type="spellStart"/>
+      <w:r>
+        <w:rPr>
+          <w:rStyle w:val="HTMLCode"/>
+          <w:rFonts w:ascii="var(--font-family-monospace)" w:hAnsi="var(--font-family-monospace)"/>
+          <w:color w:val="000000"/>
+        </w:rPr>
+        <w:t>num</w:t>
+      </w:r>
+      <w:proofErr w:type="spellEnd"/>
+      <w:r>
+        <w:rPr>
+          <w:rStyle w:val="HTMLCode"/>
+          <w:rFonts w:ascii="var(--font-family-monospace)" w:hAnsi="var(--font-family-monospace)"/>
+          <w:color w:val="000000"/>
+        </w:rPr>
+        <w:t xml:space="preserve"> &lt; 10 || </w:t>
+      </w:r>
+      <w:proofErr w:type="spellStart"/>
+      <w:r>
+        <w:rPr>
+          <w:rStyle w:val="HTMLCode"/>
+          <w:rFonts w:ascii="var(--font-family-monospace)" w:hAnsi="var(--font-family-monospace)"/>
+          <w:color w:val="000000"/>
+        </w:rPr>
+        <w:t>num</w:t>
+      </w:r>
+      <w:proofErr w:type="spellEnd"/>
+      <w:r>
+        <w:rPr>
+          <w:rStyle w:val="HTMLCode"/>
+          <w:rFonts w:ascii="var(--font-family-monospace)" w:hAnsi="var(--font-family-monospace)"/>
+          <w:color w:val="000000"/>
+        </w:rPr>
+        <w:t xml:space="preserve"> &gt; 20</w:t>
+      </w:r>
+      <w:r>
+        <w:rPr>
+          <w:rFonts w:ascii="Segoe UI" w:hAnsi="Segoe UI" w:cs="Segoe UI"/>
+          <w:color w:val="000000"/>
+          <w:sz w:val="27"/>
+          <w:szCs w:val="27"/>
+        </w:rPr>
+        <w:t>.</w:t>
+      </w:r>
+    </w:p>
+    <w:p>
+      <w:pPr>
+        <w:shd w:val="clear" w:color="auto" w:fill="FFFFFE"/>
+        <w:spacing w:after="0" w:line="360" w:lineRule="atLeast"/>
+        <w:rPr>
+          <w:rFonts w:ascii="Courier New" w:eastAsia="Times New Roman" w:hAnsi="Courier New" w:cs="Courier New"/>
+          <w:noProof w:val="0"/>
+          <w:color w:val="000000"/>
+          <w:sz w:val="27"/>
+          <w:szCs w:val="27"/>
+        </w:rPr>
+      </w:pPr>
+    </w:p>
+    <w:p>
+      <w:pPr>
+        <w:shd w:val="clear" w:color="auto" w:fill="FFFFFE"/>
+        <w:spacing w:after="0" w:line="360" w:lineRule="atLeast"/>
+        <w:rPr>
+          <w:rFonts w:ascii="Courier New" w:eastAsia="Times New Roman" w:hAnsi="Courier New" w:cs="Courier New"/>
+          <w:noProof w:val="0"/>
+          <w:color w:val="000000"/>
+          <w:sz w:val="24"/>
+          <w:szCs w:val="27"/>
+        </w:rPr>
+      </w:pPr>
+      <w:r>
+        <w:rPr>
+          <w:rFonts w:ascii="Segoe UI" w:hAnsi="Segoe UI" w:cs="Segoe UI"/>
+          <w:b/>
+          <w:color w:val="000000"/>
+          <w:sz w:val="28"/>
+          <w:szCs w:val="27"/>
+        </w:rPr>
+        <w:t>\n</w:t>
+      </w:r>
+      <w:r>
+        <w:rPr>
+          <w:rFonts w:ascii="Segoe UI" w:hAnsi="Segoe UI" w:cs="Segoe UI"/>
+          <w:color w:val="000000"/>
+          <w:sz w:val="24"/>
+          <w:szCs w:val="27"/>
+        </w:rPr>
+        <w:t xml:space="preserve"> Just like in c and c++ , it pushes any new content to new line.</w:t>
+      </w:r>
       <w:bookmarkStart w:id="0" w:name="_GoBack"/>
       <w:bookmarkEnd w:id="0"/>
+    </w:p>
+    <w:p>
+      <w:pPr>
+        <w:rPr>
+          <w:sz w:val="28"/>
+        </w:rPr>
+      </w:pPr>
     </w:p>
     <w:sectPr>
       <w:pgSz w:w="12240" w:h="15840"/>
@@ -1713,6 +2381,36 @@
       <w:contextualSpacing/>
     </w:pPr>
   </w:style>
+  <w:style w:type="character" w:styleId="HTMLCode">
+    <w:name w:val="HTML Code"/>
+    <w:basedOn w:val="DefaultParagraphFont"/>
+    <w:uiPriority w:val="99"/>
+    <w:semiHidden/>
+    <w:unhideWhenUsed/>
+    <w:rsid w:val="000D7E4A"/>
+    <w:rPr>
+      <w:rFonts w:ascii="Courier New" w:eastAsia="Times New Roman" w:hAnsi="Courier New" w:cs="Courier New"/>
+      <w:sz w:val="20"/>
+      <w:szCs w:val="20"/>
+    </w:rPr>
+  </w:style>
+  <w:style w:type="paragraph" w:styleId="NormalWeb">
+    <w:name w:val="Normal (Web)"/>
+    <w:basedOn w:val="Normal"/>
+    <w:uiPriority w:val="99"/>
+    <w:semiHidden/>
+    <w:unhideWhenUsed/>
+    <w:rsid w:val="003B003D"/>
+    <w:pPr>
+      <w:spacing w:before="100" w:beforeAutospacing="1" w:after="100" w:afterAutospacing="1" w:line="240" w:lineRule="auto"/>
+    </w:pPr>
+    <w:rPr>
+      <w:rFonts w:ascii="Times New Roman" w:eastAsia="Times New Roman" w:hAnsi="Times New Roman" w:cs="Times New Roman"/>
+      <w:noProof w:val="0"/>
+      <w:sz w:val="24"/>
+      <w:szCs w:val="24"/>
+    </w:rPr>
+  </w:style>
 </w:styles>
 </file>
 

</xml_diff>

<commit_message>
started the calorie meter project. burnout and bored
</commit_message>
<xml_diff>
--- a/JavaScript & Data Structures Notes.docx
+++ b/JavaScript & Data Structures Notes.docx
@@ -1551,6 +1551,252 @@
         <w:shd w:val="clear" w:color="auto" w:fill="FFFFFE"/>
         <w:spacing w:after="0" w:line="360" w:lineRule="atLeast"/>
         <w:rPr>
+          <w:rFonts w:ascii="Segoe UI" w:hAnsi="Segoe UI" w:cs="Segoe UI"/>
+          <w:color w:val="000000"/>
+          <w:sz w:val="24"/>
+          <w:szCs w:val="27"/>
+        </w:rPr>
+      </w:pPr>
+      <w:r>
+        <w:rPr>
+          <w:rFonts w:ascii="Segoe UI" w:hAnsi="Segoe UI" w:cs="Segoe UI"/>
+          <w:b/>
+          <w:color w:val="000000"/>
+          <w:sz w:val="28"/>
+          <w:szCs w:val="27"/>
+        </w:rPr>
+        <w:t>\n</w:t>
+      </w:r>
+      <w:r>
+        <w:rPr>
+          <w:rFonts w:ascii="Segoe UI" w:hAnsi="Segoe UI" w:cs="Segoe UI"/>
+          <w:color w:val="000000"/>
+          <w:sz w:val="24"/>
+          <w:szCs w:val="27"/>
+        </w:rPr>
+        <w:t xml:space="preserve"> Just like in c and c++ , it pushes any new content to new line.</w:t>
+      </w:r>
+    </w:p>
+    <w:p>
+      <w:pPr>
+        <w:shd w:val="clear" w:color="auto" w:fill="FFFFFE"/>
+        <w:spacing w:after="0" w:line="360" w:lineRule="atLeast"/>
+        <w:rPr>
+          <w:rFonts w:ascii="Segoe UI" w:hAnsi="Segoe UI" w:cs="Segoe UI"/>
+          <w:color w:val="000000"/>
+          <w:sz w:val="24"/>
+          <w:szCs w:val="27"/>
+        </w:rPr>
+      </w:pPr>
+    </w:p>
+    <w:p>
+      <w:pPr>
+        <w:shd w:val="clear" w:color="auto" w:fill="FFFFFE"/>
+        <w:spacing w:after="0" w:line="360" w:lineRule="atLeast"/>
+        <w:rPr>
+          <w:rFonts w:ascii="Segoe UI" w:hAnsi="Segoe UI" w:cs="Segoe UI"/>
+          <w:color w:val="000000"/>
+          <w:sz w:val="24"/>
+          <w:szCs w:val="27"/>
+        </w:rPr>
+      </w:pPr>
+      <w:r>
+        <w:rPr>
+          <w:rFonts w:ascii="Segoe UI" w:hAnsi="Segoe UI" w:cs="Segoe UI"/>
+          <w:b/>
+          <w:color w:val="000000"/>
+          <w:sz w:val="24"/>
+          <w:szCs w:val="27"/>
+        </w:rPr>
+        <w:t>.push()</w:t>
+      </w:r>
+      <w:r>
+        <w:rPr>
+          <w:rFonts w:ascii="Segoe UI" w:hAnsi="Segoe UI" w:cs="Segoe UI"/>
+          <w:color w:val="000000"/>
+          <w:sz w:val="24"/>
+          <w:szCs w:val="27"/>
+        </w:rPr>
+        <w:t xml:space="preserve"> // adds element at the end of a list</w:t>
+      </w:r>
+    </w:p>
+    <w:p>
+      <w:pPr>
+        <w:shd w:val="clear" w:color="auto" w:fill="FFFFFE"/>
+        <w:spacing w:after="0" w:line="360" w:lineRule="atLeast"/>
+        <w:rPr>
+          <w:rFonts w:ascii="Segoe UI" w:hAnsi="Segoe UI" w:cs="Segoe UI"/>
+          <w:color w:val="000000"/>
+          <w:sz w:val="24"/>
+          <w:szCs w:val="27"/>
+        </w:rPr>
+      </w:pPr>
+      <w:r>
+        <w:rPr>
+          <w:rFonts w:ascii="Segoe UI" w:hAnsi="Segoe UI" w:cs="Segoe UI"/>
+          <w:b/>
+          <w:color w:val="000000"/>
+          <w:sz w:val="24"/>
+          <w:szCs w:val="27"/>
+        </w:rPr>
+        <w:t>.pop()</w:t>
+      </w:r>
+      <w:r>
+        <w:rPr>
+          <w:rFonts w:ascii="Segoe UI" w:hAnsi="Segoe UI" w:cs="Segoe UI"/>
+          <w:color w:val="000000"/>
+          <w:sz w:val="24"/>
+          <w:szCs w:val="27"/>
+        </w:rPr>
+        <w:t xml:space="preserve">  //</w:t>
+      </w:r>
+      <w:r>
+        <w:rPr>
+          <w:rFonts w:ascii="Segoe UI" w:hAnsi="Segoe UI" w:cs="Segoe UI"/>
+          <w:color w:val="000000"/>
+          <w:sz w:val="24"/>
+          <w:szCs w:val="27"/>
+        </w:rPr>
+        <w:t xml:space="preserve"> </w:t>
+      </w:r>
+      <w:r>
+        <w:rPr>
+          <w:rFonts w:ascii="Segoe UI" w:hAnsi="Segoe UI" w:cs="Segoe UI"/>
+          <w:color w:val="000000"/>
+          <w:sz w:val="24"/>
+          <w:szCs w:val="27"/>
+        </w:rPr>
+        <w:t xml:space="preserve">deletes element at the end of a list and </w:t>
+      </w:r>
+      <w:r>
+        <w:rPr>
+          <w:rFonts w:ascii="Segoe UI" w:hAnsi="Segoe UI" w:cs="Segoe UI"/>
+          <w:color w:val="000000"/>
+          <w:sz w:val="24"/>
+          <w:szCs w:val="27"/>
+        </w:rPr>
+        <w:t>return</w:t>
+      </w:r>
+    </w:p>
+    <w:p>
+      <w:pPr>
+        <w:shd w:val="clear" w:color="auto" w:fill="FFFFFE"/>
+        <w:spacing w:after="0" w:line="360" w:lineRule="atLeast"/>
+        <w:rPr>
+          <w:rFonts w:ascii="Segoe UI" w:hAnsi="Segoe UI" w:cs="Segoe UI"/>
+          <w:color w:val="000000"/>
+          <w:sz w:val="24"/>
+          <w:szCs w:val="27"/>
+        </w:rPr>
+      </w:pPr>
+      <w:r>
+        <w:rPr>
+          <w:rFonts w:ascii="Segoe UI" w:hAnsi="Segoe UI" w:cs="Segoe UI"/>
+          <w:b/>
+          <w:color w:val="000000"/>
+          <w:sz w:val="24"/>
+          <w:szCs w:val="27"/>
+        </w:rPr>
+        <w:t>.</w:t>
+      </w:r>
+      <w:r>
+        <w:rPr>
+          <w:rFonts w:ascii="Segoe UI" w:hAnsi="Segoe UI" w:cs="Segoe UI"/>
+          <w:b/>
+          <w:color w:val="000000"/>
+          <w:sz w:val="24"/>
+          <w:szCs w:val="27"/>
+        </w:rPr>
+        <w:t>shift()</w:t>
+      </w:r>
+      <w:r>
+        <w:rPr>
+          <w:rFonts w:ascii="Segoe UI" w:hAnsi="Segoe UI" w:cs="Segoe UI"/>
+          <w:color w:val="000000"/>
+          <w:sz w:val="24"/>
+          <w:szCs w:val="27"/>
+        </w:rPr>
+        <w:t xml:space="preserve"> // does the inverse of pop() ie. Removes first element of list and returns it.</w:t>
+      </w:r>
+    </w:p>
+    <w:p>
+      <w:pPr>
+        <w:shd w:val="clear" w:color="auto" w:fill="FFFFFE"/>
+        <w:spacing w:after="0" w:line="360" w:lineRule="atLeast"/>
+        <w:rPr>
+          <w:rFonts w:ascii="Segoe UI" w:hAnsi="Segoe UI" w:cs="Segoe UI"/>
+          <w:color w:val="000000"/>
+          <w:sz w:val="24"/>
+          <w:szCs w:val="27"/>
+        </w:rPr>
+      </w:pPr>
+      <w:r>
+        <w:rPr>
+          <w:rFonts w:ascii="Segoe UI" w:hAnsi="Segoe UI" w:cs="Segoe UI"/>
+          <w:b/>
+          <w:color w:val="000000"/>
+          <w:sz w:val="24"/>
+          <w:szCs w:val="27"/>
+        </w:rPr>
+        <w:t>.includes(</w:t>
+      </w:r>
+      <w:r>
+        <w:rPr>
+          <w:rFonts w:ascii="Segoe UI" w:hAnsi="Segoe UI" w:cs="Segoe UI"/>
+          <w:b/>
+          <w:i/>
+          <w:color w:val="000000"/>
+          <w:sz w:val="24"/>
+          <w:szCs w:val="27"/>
+        </w:rPr>
+        <w:t>value</w:t>
+      </w:r>
+      <w:r>
+        <w:rPr>
+          <w:rFonts w:ascii="Segoe UI" w:hAnsi="Segoe UI" w:cs="Segoe UI"/>
+          <w:b/>
+          <w:color w:val="000000"/>
+          <w:sz w:val="24"/>
+          <w:szCs w:val="27"/>
+        </w:rPr>
+        <w:t>)</w:t>
+      </w:r>
+      <w:r>
+        <w:rPr>
+          <w:rFonts w:ascii="Segoe UI" w:hAnsi="Segoe UI" w:cs="Segoe UI"/>
+          <w:color w:val="000000"/>
+          <w:sz w:val="24"/>
+          <w:szCs w:val="27"/>
+        </w:rPr>
+        <w:t xml:space="preserve"> //</w:t>
+      </w:r>
+      <w:r>
+        <w:rPr>
+          <w:rFonts w:ascii="Segoe UI" w:hAnsi="Segoe UI" w:cs="Segoe UI"/>
+          <w:color w:val="000000"/>
+          <w:sz w:val="24"/>
+          <w:szCs w:val="27"/>
+        </w:rPr>
+        <w:t xml:space="preserve"> checks weather value passed in the brackets is in the list. It is the       equivalent of ‘ value in list ‘ in python</w:t>
+      </w:r>
+    </w:p>
+    <w:p>
+      <w:pPr>
+        <w:shd w:val="clear" w:color="auto" w:fill="FFFFFE"/>
+        <w:spacing w:after="0" w:line="360" w:lineRule="atLeast"/>
+        <w:rPr>
+          <w:rFonts w:ascii="Segoe UI" w:hAnsi="Segoe UI" w:cs="Segoe UI"/>
+          <w:color w:val="000000"/>
+          <w:sz w:val="24"/>
+          <w:szCs w:val="27"/>
+        </w:rPr>
+      </w:pPr>
+    </w:p>
+    <w:p>
+      <w:pPr>
+        <w:shd w:val="clear" w:color="auto" w:fill="FFFFFE"/>
+        <w:spacing w:after="0" w:line="360" w:lineRule="atLeast"/>
+        <w:rPr>
           <w:rFonts w:ascii="Courier New" w:eastAsia="Times New Roman" w:hAnsi="Courier New" w:cs="Courier New"/>
           <w:noProof w:val="0"/>
           <w:color w:val="000000"/>
@@ -1561,31 +1807,1282 @@
       <w:r>
         <w:rPr>
           <w:rFonts w:ascii="Segoe UI" w:hAnsi="Segoe UI" w:cs="Segoe UI"/>
-          <w:b/>
-          <w:color w:val="000000"/>
-          <w:sz w:val="28"/>
-          <w:szCs w:val="27"/>
-        </w:rPr>
-        <w:t>\n</w:t>
-      </w:r>
-      <w:r>
-        <w:rPr>
-          <w:rFonts w:ascii="Segoe UI" w:hAnsi="Segoe UI" w:cs="Segoe UI"/>
-          <w:color w:val="000000"/>
-          <w:sz w:val="24"/>
-          <w:szCs w:val="27"/>
-        </w:rPr>
-        <w:t xml:space="preserve"> Just like in c and c++ , it pushes any new content to new line.</w:t>
+          <w:color w:val="000000"/>
+          <w:sz w:val="24"/>
+          <w:szCs w:val="27"/>
+        </w:rPr>
+        <w:t>That is it for arrays.</w:t>
+      </w:r>
+    </w:p>
+    <w:p>
+      <w:pPr>
+        <w:rPr>
+          <w:sz w:val="28"/>
+        </w:rPr>
+      </w:pPr>
+    </w:p>
+    <w:p>
+      <w:pPr>
+        <w:rPr>
+          <w:sz w:val="28"/>
+        </w:rPr>
+      </w:pPr>
+      <w:r>
+        <w:rPr>
+          <w:b/>
+          <w:sz w:val="28"/>
+        </w:rPr>
+        <w:t>Math.floor()</w:t>
+      </w:r>
+      <w:r>
+        <w:rPr>
+          <w:sz w:val="28"/>
+        </w:rPr>
+        <w:t xml:space="preserve"> </w:t>
+      </w:r>
+      <w:r>
+        <w:rPr>
+          <w:color w:val="A6A6A6" w:themeColor="background1" w:themeShade="A6"/>
+          <w:sz w:val="28"/>
+        </w:rPr>
+        <w:t>//</w:t>
+      </w:r>
+      <w:r>
+        <w:rPr>
+          <w:color w:val="A6A6A6" w:themeColor="background1" w:themeShade="A6"/>
+          <w:sz w:val="28"/>
+        </w:rPr>
+        <w:t>rounds down to the nearest integer</w:t>
+      </w:r>
+      <w:r>
+        <w:rPr>
+          <w:color w:val="A6A6A6" w:themeColor="background1" w:themeShade="A6"/>
+          <w:sz w:val="28"/>
+        </w:rPr>
+        <w:br/>
+      </w:r>
+      <w:r>
+        <w:rPr>
+          <w:b/>
+          <w:sz w:val="28"/>
+        </w:rPr>
+        <w:t>Math.ceil()</w:t>
+      </w:r>
+      <w:r>
+        <w:rPr>
+          <w:sz w:val="28"/>
+        </w:rPr>
+        <w:t xml:space="preserve"> </w:t>
+      </w:r>
+      <w:r>
+        <w:rPr>
+          <w:color w:val="A6A6A6" w:themeColor="background1" w:themeShade="A6"/>
+          <w:sz w:val="28"/>
+        </w:rPr>
+        <w:t>// rounds up the number to the nearest integer</w:t>
+      </w:r>
+      <w:r>
+        <w:rPr>
+          <w:sz w:val="28"/>
+        </w:rPr>
+        <w:br/>
+      </w:r>
+      <w:r>
+        <w:rPr>
+          <w:b/>
+          <w:sz w:val="28"/>
+        </w:rPr>
+        <w:t>Math.random()</w:t>
+      </w:r>
+      <w:r>
+        <w:rPr>
+          <w:sz w:val="28"/>
+        </w:rPr>
+        <w:t xml:space="preserve"> </w:t>
+      </w:r>
+      <w:r>
+        <w:rPr>
+          <w:color w:val="A6A6A6" w:themeColor="background1" w:themeShade="A6"/>
+          <w:sz w:val="28"/>
+        </w:rPr>
+        <w:t>//gives a random number between 0(inclusive) and 1(exclusive)</w:t>
+      </w:r>
+    </w:p>
+    <w:p>
+      <w:pPr>
+        <w:rPr>
+          <w:sz w:val="28"/>
+        </w:rPr>
+      </w:pPr>
+    </w:p>
+    <w:p>
+      <w:pPr>
+        <w:rPr>
+          <w:rFonts w:ascii="Segoe UI" w:hAnsi="Segoe UI" w:cs="Segoe UI"/>
+          <w:color w:val="000000"/>
+          <w:sz w:val="24"/>
+          <w:szCs w:val="27"/>
+        </w:rPr>
+      </w:pPr>
+      <w:r>
+        <w:rPr>
+          <w:rFonts w:ascii="Segoe UI" w:hAnsi="Segoe UI" w:cs="Segoe UI"/>
+          <w:color w:val="000000"/>
+          <w:sz w:val="24"/>
+          <w:szCs w:val="27"/>
+        </w:rPr>
+        <w:t>That was it for that section.</w:t>
+      </w:r>
+    </w:p>
+    <w:p>
+      <w:pPr>
+        <w:rPr>
+          <w:sz w:val="28"/>
+        </w:rPr>
+      </w:pPr>
+      <w:r>
+        <w:rPr>
+          <w:rFonts w:ascii="Segoe UI" w:hAnsi="Segoe UI" w:cs="Segoe UI"/>
+          <w:color w:val="000000"/>
+          <w:sz w:val="27"/>
+          <w:szCs w:val="27"/>
+          <w:shd w:val="clear" w:color="auto" w:fill="F5F6F7"/>
+        </w:rPr>
+        <w:t>Give your </w:t>
+      </w:r>
+      <w:r>
+        <w:rPr>
+          <w:rStyle w:val="HTMLCode"/>
+          <w:rFonts w:ascii="var(--font-family-monospace)" w:eastAsiaTheme="minorHAnsi" w:hAnsi="var(--font-family-monospace)"/>
+          <w:sz w:val="24"/>
+          <w:szCs w:val="24"/>
+        </w:rPr>
+        <w:t>button</w:t>
+      </w:r>
+      <w:r>
+        <w:rPr>
+          <w:rFonts w:ascii="Segoe UI" w:hAnsi="Segoe UI" w:cs="Segoe UI"/>
+          <w:color w:val="000000"/>
+          <w:sz w:val="27"/>
+          <w:szCs w:val="27"/>
+          <w:shd w:val="clear" w:color="auto" w:fill="F5F6F7"/>
+        </w:rPr>
+        <w:t> element a </w:t>
+      </w:r>
+      <w:r>
+        <w:rPr>
+          <w:rStyle w:val="HTMLCode"/>
+          <w:rFonts w:ascii="var(--font-family-monospace)" w:eastAsiaTheme="minorHAnsi" w:hAnsi="var(--font-family-monospace)"/>
+          <w:sz w:val="24"/>
+          <w:szCs w:val="24"/>
+        </w:rPr>
+        <w:t>type</w:t>
+      </w:r>
+      <w:r>
+        <w:rPr>
+          <w:rFonts w:ascii="Segoe UI" w:hAnsi="Segoe UI" w:cs="Segoe UI"/>
+          <w:color w:val="000000"/>
+          <w:sz w:val="27"/>
+          <w:szCs w:val="27"/>
+          <w:shd w:val="clear" w:color="auto" w:fill="F5F6F7"/>
+        </w:rPr>
+        <w:t> attribute set to </w:t>
+      </w:r>
+      <w:r>
+        <w:rPr>
+          <w:rStyle w:val="HTMLCode"/>
+          <w:rFonts w:ascii="var(--font-family-monospace)" w:eastAsiaTheme="minorHAnsi" w:hAnsi="var(--font-family-monospace)"/>
+          <w:sz w:val="24"/>
+          <w:szCs w:val="24"/>
+        </w:rPr>
+        <w:t>button</w:t>
+      </w:r>
+      <w:r>
+        <w:rPr>
+          <w:rFonts w:ascii="Segoe UI" w:hAnsi="Segoe UI" w:cs="Segoe UI"/>
+          <w:color w:val="000000"/>
+          <w:sz w:val="27"/>
+          <w:szCs w:val="27"/>
+          <w:shd w:val="clear" w:color="auto" w:fill="F5F6F7"/>
+        </w:rPr>
+        <w:t> to prevent automatic form submission.</w:t>
+      </w:r>
+    </w:p>
+    <w:p>
+      <w:pPr>
+        <w:rPr>
+          <w:rFonts w:ascii="Segoe UI" w:hAnsi="Segoe UI" w:cs="Segoe UI"/>
+          <w:color w:val="000000"/>
+          <w:sz w:val="24"/>
+          <w:szCs w:val="27"/>
+        </w:rPr>
+      </w:pPr>
+      <w:r>
+        <w:rPr>
+          <w:rFonts w:ascii="Segoe UI" w:hAnsi="Segoe UI" w:cs="Segoe UI"/>
+          <w:color w:val="000000"/>
+          <w:sz w:val="24"/>
+          <w:szCs w:val="27"/>
+        </w:rPr>
+        <w:t xml:space="preserve">In programming, it is a </w:t>
+      </w:r>
+      <w:r>
+        <w:rPr>
+          <w:rFonts w:ascii="Segoe UI" w:hAnsi="Segoe UI" w:cs="Segoe UI"/>
+          <w:b/>
+          <w:color w:val="000000"/>
+          <w:sz w:val="24"/>
+          <w:szCs w:val="27"/>
+        </w:rPr>
+        <w:t>standard</w:t>
+      </w:r>
+      <w:r>
+        <w:rPr>
+          <w:rFonts w:ascii="Segoe UI" w:hAnsi="Segoe UI" w:cs="Segoe UI"/>
+          <w:color w:val="000000"/>
+          <w:sz w:val="24"/>
+          <w:szCs w:val="27"/>
+        </w:rPr>
+        <w:t xml:space="preserve"> practice to prefix a variable with </w:t>
+      </w:r>
+      <w:r>
+        <w:rPr>
+          <w:rFonts w:ascii="Segoe UI" w:hAnsi="Segoe UI" w:cs="Segoe UI"/>
+          <w:b/>
+          <w:color w:val="000000"/>
+          <w:sz w:val="24"/>
+          <w:szCs w:val="27"/>
+        </w:rPr>
+        <w:t xml:space="preserve">has </w:t>
+      </w:r>
+      <w:r>
+        <w:rPr>
+          <w:rFonts w:ascii="Segoe UI" w:hAnsi="Segoe UI" w:cs="Segoe UI"/>
+          <w:color w:val="000000"/>
+          <w:sz w:val="24"/>
+          <w:szCs w:val="27"/>
+        </w:rPr>
+        <w:t xml:space="preserve"> or </w:t>
+      </w:r>
+      <w:r>
+        <w:rPr>
+          <w:rFonts w:ascii="Segoe UI" w:hAnsi="Segoe UI" w:cs="Segoe UI"/>
+          <w:b/>
+          <w:color w:val="000000"/>
+          <w:sz w:val="24"/>
+          <w:szCs w:val="27"/>
+        </w:rPr>
+        <w:t xml:space="preserve">is </w:t>
+      </w:r>
+      <w:r>
+        <w:rPr>
+          <w:rFonts w:ascii="Segoe UI" w:hAnsi="Segoe UI" w:cs="Segoe UI"/>
+          <w:color w:val="000000"/>
+          <w:sz w:val="24"/>
+          <w:szCs w:val="27"/>
+        </w:rPr>
+        <w:t xml:space="preserve"> to indicate that it is a boolean.</w:t>
+      </w:r>
+    </w:p>
+    <w:p>
+      <w:pPr>
+        <w:rPr>
+          <w:rFonts w:ascii="Segoe UI" w:hAnsi="Segoe UI" w:cs="Segoe UI"/>
+          <w:color w:val="000000"/>
+          <w:sz w:val="24"/>
+          <w:szCs w:val="27"/>
+        </w:rPr>
+      </w:pPr>
+      <w:r>
+        <w:rPr>
+          <w:rFonts w:ascii="Segoe UI" w:hAnsi="Segoe UI" w:cs="Segoe UI"/>
+          <w:color w:val="000000"/>
+          <w:sz w:val="24"/>
+          <w:szCs w:val="27"/>
+        </w:rPr>
+        <w:t>Javascript kind of receives everything like a string.</w:t>
+      </w:r>
+      <w:r>
+        <w:rPr>
+          <w:rFonts w:ascii="Segoe UI" w:hAnsi="Segoe UI" w:cs="Segoe UI"/>
+          <w:color w:val="000000"/>
+          <w:sz w:val="24"/>
+          <w:szCs w:val="27"/>
+        </w:rPr>
+        <w:t xml:space="preserve"> So wheather you defined a number in the html form or whatever, it will always arrive in js as string.</w:t>
+      </w:r>
+    </w:p>
+    <w:p>
+      <w:pPr>
+        <w:rPr>
+          <w:rFonts w:ascii="Segoe UI" w:hAnsi="Segoe UI" w:cs="Segoe UI"/>
+          <w:color w:val="000000"/>
+          <w:sz w:val="24"/>
+          <w:szCs w:val="27"/>
+        </w:rPr>
+      </w:pPr>
+    </w:p>
+    <w:p>
+      <w:pPr>
+        <w:rPr>
+          <w:rFonts w:ascii="Segoe UI" w:hAnsi="Segoe UI" w:cs="Segoe UI"/>
+          <w:color w:val="000000"/>
+          <w:sz w:val="24"/>
+          <w:szCs w:val="27"/>
+        </w:rPr>
+      </w:pPr>
+    </w:p>
+    <w:p>
+      <w:pPr>
+        <w:rPr>
+          <w:rFonts w:ascii="Segoe UI" w:hAnsi="Segoe UI" w:cs="Segoe UI"/>
+          <w:color w:val="000000"/>
+          <w:sz w:val="24"/>
+          <w:szCs w:val="27"/>
+        </w:rPr>
+      </w:pPr>
+    </w:p>
+    <w:p>
+      <w:pPr>
+        <w:shd w:val="clear" w:color="auto" w:fill="FFFFFE"/>
+        <w:spacing w:after="0" w:line="360" w:lineRule="atLeast"/>
+        <w:rPr>
+          <w:rFonts w:ascii="Calibri" w:eastAsia="Times New Roman" w:hAnsi="Calibri" w:cs="Calibri"/>
+          <w:noProof w:val="0"/>
+          <w:color w:val="000000" w:themeColor="text1"/>
+          <w:sz w:val="32"/>
+          <w:szCs w:val="27"/>
+        </w:rPr>
+      </w:pPr>
+      <w:proofErr w:type="gramStart"/>
+      <w:r>
+        <w:rPr>
+          <w:rFonts w:ascii="Calibri" w:eastAsia="Times New Roman" w:hAnsi="Calibri" w:cs="Calibri"/>
+          <w:noProof w:val="0"/>
+          <w:color w:val="000000" w:themeColor="text1"/>
+          <w:sz w:val="32"/>
+          <w:szCs w:val="27"/>
+        </w:rPr>
+        <w:t>for</w:t>
+      </w:r>
+      <w:proofErr w:type="gramEnd"/>
+      <w:r>
+        <w:rPr>
+          <w:rFonts w:ascii="Calibri" w:eastAsia="Times New Roman" w:hAnsi="Calibri" w:cs="Calibri"/>
+          <w:noProof w:val="0"/>
+          <w:color w:val="000000" w:themeColor="text1"/>
+          <w:sz w:val="32"/>
+          <w:szCs w:val="27"/>
+        </w:rPr>
+        <w:t> (let </w:t>
+      </w:r>
+      <w:proofErr w:type="spellStart"/>
+      <w:r>
+        <w:rPr>
+          <w:rFonts w:ascii="Calibri" w:eastAsia="Times New Roman" w:hAnsi="Calibri" w:cs="Calibri"/>
+          <w:noProof w:val="0"/>
+          <w:color w:val="000000" w:themeColor="text1"/>
+          <w:sz w:val="32"/>
+          <w:szCs w:val="27"/>
+        </w:rPr>
+        <w:t>i</w:t>
+      </w:r>
+      <w:proofErr w:type="spellEnd"/>
+      <w:r>
+        <w:rPr>
+          <w:rFonts w:ascii="Calibri" w:eastAsia="Times New Roman" w:hAnsi="Calibri" w:cs="Calibri"/>
+          <w:noProof w:val="0"/>
+          <w:color w:val="000000" w:themeColor="text1"/>
+          <w:sz w:val="32"/>
+          <w:szCs w:val="27"/>
+        </w:rPr>
+        <w:t> = 0; </w:t>
+      </w:r>
+      <w:proofErr w:type="spellStart"/>
+      <w:r>
+        <w:rPr>
+          <w:rFonts w:ascii="Calibri" w:eastAsia="Times New Roman" w:hAnsi="Calibri" w:cs="Calibri"/>
+          <w:noProof w:val="0"/>
+          <w:color w:val="000000" w:themeColor="text1"/>
+          <w:sz w:val="32"/>
+          <w:szCs w:val="27"/>
+        </w:rPr>
+        <w:t>i</w:t>
+      </w:r>
+      <w:proofErr w:type="spellEnd"/>
+      <w:r>
+        <w:rPr>
+          <w:rFonts w:ascii="Calibri" w:eastAsia="Times New Roman" w:hAnsi="Calibri" w:cs="Calibri"/>
+          <w:noProof w:val="0"/>
+          <w:color w:val="000000" w:themeColor="text1"/>
+          <w:sz w:val="32"/>
+          <w:szCs w:val="27"/>
+        </w:rPr>
+        <w:t> &lt; </w:t>
+      </w:r>
+      <w:proofErr w:type="spellStart"/>
+      <w:r>
+        <w:rPr>
+          <w:rFonts w:ascii="Calibri" w:eastAsia="Times New Roman" w:hAnsi="Calibri" w:cs="Calibri"/>
+          <w:noProof w:val="0"/>
+          <w:color w:val="000000" w:themeColor="text1"/>
+          <w:sz w:val="32"/>
+          <w:szCs w:val="27"/>
+        </w:rPr>
+        <w:t>strArray.length</w:t>
+      </w:r>
+      <w:proofErr w:type="spellEnd"/>
+      <w:r>
+        <w:rPr>
+          <w:rFonts w:ascii="Calibri" w:eastAsia="Times New Roman" w:hAnsi="Calibri" w:cs="Calibri"/>
+          <w:noProof w:val="0"/>
+          <w:color w:val="000000" w:themeColor="text1"/>
+          <w:sz w:val="32"/>
+          <w:szCs w:val="27"/>
+        </w:rPr>
+        <w:t>; </w:t>
+      </w:r>
+      <w:proofErr w:type="spellStart"/>
+      <w:r>
+        <w:rPr>
+          <w:rFonts w:ascii="Calibri" w:eastAsia="Times New Roman" w:hAnsi="Calibri" w:cs="Calibri"/>
+          <w:noProof w:val="0"/>
+          <w:color w:val="000000" w:themeColor="text1"/>
+          <w:sz w:val="32"/>
+          <w:szCs w:val="27"/>
+        </w:rPr>
+        <w:t>i</w:t>
+      </w:r>
+      <w:proofErr w:type="spellEnd"/>
+      <w:r>
+        <w:rPr>
+          <w:rFonts w:ascii="Calibri" w:eastAsia="Times New Roman" w:hAnsi="Calibri" w:cs="Calibri"/>
+          <w:noProof w:val="0"/>
+          <w:color w:val="000000" w:themeColor="text1"/>
+          <w:sz w:val="32"/>
+          <w:szCs w:val="27"/>
+        </w:rPr>
+        <w:t>++) {</w:t>
+      </w:r>
+    </w:p>
+    <w:p>
+      <w:pPr>
+        <w:shd w:val="clear" w:color="auto" w:fill="FFFFFE"/>
+        <w:spacing w:after="0" w:line="360" w:lineRule="atLeast"/>
+        <w:rPr>
+          <w:rFonts w:ascii="Calibri" w:eastAsia="Times New Roman" w:hAnsi="Calibri" w:cs="Calibri"/>
+          <w:noProof w:val="0"/>
+          <w:color w:val="000000" w:themeColor="text1"/>
+          <w:sz w:val="32"/>
+          <w:szCs w:val="27"/>
+        </w:rPr>
+      </w:pPr>
+      <w:r>
+        <w:rPr>
+          <w:rFonts w:ascii="Calibri" w:eastAsia="Times New Roman" w:hAnsi="Calibri" w:cs="Calibri"/>
+          <w:noProof w:val="0"/>
+          <w:color w:val="000000" w:themeColor="text1"/>
+          <w:sz w:val="32"/>
+          <w:szCs w:val="27"/>
+        </w:rPr>
+        <w:t>    </w:t>
+      </w:r>
+      <w:proofErr w:type="gramStart"/>
+      <w:r>
+        <w:rPr>
+          <w:rFonts w:ascii="Calibri" w:eastAsia="Times New Roman" w:hAnsi="Calibri" w:cs="Calibri"/>
+          <w:noProof w:val="0"/>
+          <w:color w:val="000000" w:themeColor="text1"/>
+          <w:sz w:val="32"/>
+          <w:szCs w:val="27"/>
+        </w:rPr>
+        <w:t>if</w:t>
+      </w:r>
+      <w:proofErr w:type="gramEnd"/>
+      <w:r>
+        <w:rPr>
+          <w:rFonts w:ascii="Calibri" w:eastAsia="Times New Roman" w:hAnsi="Calibri" w:cs="Calibri"/>
+          <w:noProof w:val="0"/>
+          <w:color w:val="000000" w:themeColor="text1"/>
+          <w:sz w:val="32"/>
+          <w:szCs w:val="27"/>
+        </w:rPr>
+        <w:t> (!["+", "-", " "].includes(</w:t>
+      </w:r>
+      <w:proofErr w:type="spellStart"/>
+      <w:r>
+        <w:rPr>
+          <w:rFonts w:ascii="Calibri" w:eastAsia="Times New Roman" w:hAnsi="Calibri" w:cs="Calibri"/>
+          <w:noProof w:val="0"/>
+          <w:color w:val="000000" w:themeColor="text1"/>
+          <w:sz w:val="32"/>
+          <w:szCs w:val="27"/>
+        </w:rPr>
+        <w:t>strArray</w:t>
+      </w:r>
+      <w:proofErr w:type="spellEnd"/>
+      <w:r>
+        <w:rPr>
+          <w:rFonts w:ascii="Calibri" w:eastAsia="Times New Roman" w:hAnsi="Calibri" w:cs="Calibri"/>
+          <w:noProof w:val="0"/>
+          <w:color w:val="000000" w:themeColor="text1"/>
+          <w:sz w:val="32"/>
+          <w:szCs w:val="27"/>
+        </w:rPr>
+        <w:t>[</w:t>
+      </w:r>
+      <w:proofErr w:type="spellStart"/>
+      <w:r>
+        <w:rPr>
+          <w:rFonts w:ascii="Calibri" w:eastAsia="Times New Roman" w:hAnsi="Calibri" w:cs="Calibri"/>
+          <w:noProof w:val="0"/>
+          <w:color w:val="000000" w:themeColor="text1"/>
+          <w:sz w:val="32"/>
+          <w:szCs w:val="27"/>
+        </w:rPr>
+        <w:t>i</w:t>
+      </w:r>
+      <w:proofErr w:type="spellEnd"/>
+      <w:r>
+        <w:rPr>
+          <w:rFonts w:ascii="Calibri" w:eastAsia="Times New Roman" w:hAnsi="Calibri" w:cs="Calibri"/>
+          <w:noProof w:val="0"/>
+          <w:color w:val="000000" w:themeColor="text1"/>
+          <w:sz w:val="32"/>
+          <w:szCs w:val="27"/>
+        </w:rPr>
+        <w:t>])) {</w:t>
+      </w:r>
+    </w:p>
+    <w:p>
+      <w:pPr>
+        <w:shd w:val="clear" w:color="auto" w:fill="FFFFFE"/>
+        <w:spacing w:after="0" w:line="360" w:lineRule="atLeast"/>
+        <w:rPr>
+          <w:rFonts w:ascii="Calibri" w:eastAsia="Times New Roman" w:hAnsi="Calibri" w:cs="Calibri"/>
+          <w:noProof w:val="0"/>
+          <w:color w:val="000000" w:themeColor="text1"/>
+          <w:sz w:val="32"/>
+          <w:szCs w:val="27"/>
+        </w:rPr>
+      </w:pPr>
+      <w:r>
+        <w:rPr>
+          <w:rFonts w:ascii="Calibri" w:eastAsia="Times New Roman" w:hAnsi="Calibri" w:cs="Calibri"/>
+          <w:noProof w:val="0"/>
+          <w:color w:val="000000" w:themeColor="text1"/>
+          <w:sz w:val="32"/>
+          <w:szCs w:val="27"/>
+        </w:rPr>
+        <w:t>      </w:t>
+      </w:r>
+      <w:proofErr w:type="spellStart"/>
+      <w:proofErr w:type="gramStart"/>
+      <w:r>
+        <w:rPr>
+          <w:rFonts w:ascii="Calibri" w:eastAsia="Times New Roman" w:hAnsi="Calibri" w:cs="Calibri"/>
+          <w:noProof w:val="0"/>
+          <w:color w:val="000000" w:themeColor="text1"/>
+          <w:sz w:val="32"/>
+          <w:szCs w:val="27"/>
+        </w:rPr>
+        <w:t>cleanStrArray.push</w:t>
+      </w:r>
+      <w:proofErr w:type="spellEnd"/>
+      <w:r>
+        <w:rPr>
+          <w:rFonts w:ascii="Calibri" w:eastAsia="Times New Roman" w:hAnsi="Calibri" w:cs="Calibri"/>
+          <w:noProof w:val="0"/>
+          <w:color w:val="000000" w:themeColor="text1"/>
+          <w:sz w:val="32"/>
+          <w:szCs w:val="27"/>
+        </w:rPr>
+        <w:t>(</w:t>
+      </w:r>
+      <w:proofErr w:type="spellStart"/>
+      <w:proofErr w:type="gramEnd"/>
+      <w:r>
+        <w:rPr>
+          <w:rFonts w:ascii="Calibri" w:eastAsia="Times New Roman" w:hAnsi="Calibri" w:cs="Calibri"/>
+          <w:noProof w:val="0"/>
+          <w:color w:val="000000" w:themeColor="text1"/>
+          <w:sz w:val="32"/>
+          <w:szCs w:val="27"/>
+        </w:rPr>
+        <w:t>strArray</w:t>
+      </w:r>
+      <w:proofErr w:type="spellEnd"/>
+      <w:r>
+        <w:rPr>
+          <w:rFonts w:ascii="Calibri" w:eastAsia="Times New Roman" w:hAnsi="Calibri" w:cs="Calibri"/>
+          <w:noProof w:val="0"/>
+          <w:color w:val="000000" w:themeColor="text1"/>
+          <w:sz w:val="32"/>
+          <w:szCs w:val="27"/>
+        </w:rPr>
+        <w:t>[</w:t>
+      </w:r>
+      <w:proofErr w:type="spellStart"/>
+      <w:r>
+        <w:rPr>
+          <w:rFonts w:ascii="Calibri" w:eastAsia="Times New Roman" w:hAnsi="Calibri" w:cs="Calibri"/>
+          <w:noProof w:val="0"/>
+          <w:color w:val="000000" w:themeColor="text1"/>
+          <w:sz w:val="32"/>
+          <w:szCs w:val="27"/>
+        </w:rPr>
+        <w:t>i</w:t>
+      </w:r>
+      <w:proofErr w:type="spellEnd"/>
+      <w:r>
+        <w:rPr>
+          <w:rFonts w:ascii="Calibri" w:eastAsia="Times New Roman" w:hAnsi="Calibri" w:cs="Calibri"/>
+          <w:noProof w:val="0"/>
+          <w:color w:val="000000" w:themeColor="text1"/>
+          <w:sz w:val="32"/>
+          <w:szCs w:val="27"/>
+        </w:rPr>
+        <w:t>])</w:t>
+      </w:r>
+    </w:p>
+    <w:p>
+      <w:pPr>
+        <w:shd w:val="clear" w:color="auto" w:fill="FFFFFE"/>
+        <w:spacing w:after="0" w:line="360" w:lineRule="atLeast"/>
+        <w:rPr>
+          <w:rFonts w:ascii="Calibri" w:eastAsia="Times New Roman" w:hAnsi="Calibri" w:cs="Calibri"/>
+          <w:noProof w:val="0"/>
+          <w:color w:val="000000" w:themeColor="text1"/>
+          <w:sz w:val="32"/>
+          <w:szCs w:val="27"/>
+        </w:rPr>
+      </w:pPr>
+      <w:r>
+        <w:rPr>
+          <w:rFonts w:ascii="Calibri" w:eastAsia="Times New Roman" w:hAnsi="Calibri" w:cs="Calibri"/>
+          <w:noProof w:val="0"/>
+          <w:color w:val="000000" w:themeColor="text1"/>
+          <w:sz w:val="32"/>
+          <w:szCs w:val="27"/>
+        </w:rPr>
+        <w:t>    }</w:t>
+      </w:r>
+    </w:p>
+    <w:p>
+      <w:pPr>
+        <w:shd w:val="clear" w:color="auto" w:fill="FFFFFE"/>
+        <w:spacing w:after="0" w:line="360" w:lineRule="atLeast"/>
+        <w:rPr>
+          <w:rFonts w:ascii="Calibri" w:eastAsia="Times New Roman" w:hAnsi="Calibri" w:cs="Calibri"/>
+          <w:noProof w:val="0"/>
+          <w:color w:val="000000" w:themeColor="text1"/>
+          <w:sz w:val="32"/>
+          <w:szCs w:val="27"/>
+        </w:rPr>
+      </w:pPr>
+      <w:r>
+        <w:rPr>
+          <w:rFonts w:ascii="Calibri" w:eastAsia="Times New Roman" w:hAnsi="Calibri" w:cs="Calibri"/>
+          <w:noProof w:val="0"/>
+          <w:color w:val="000000" w:themeColor="text1"/>
+          <w:sz w:val="32"/>
+          <w:szCs w:val="27"/>
+        </w:rPr>
+        <w:t>  }</w:t>
+      </w:r>
+    </w:p>
+    <w:p>
+      <w:pPr>
+        <w:rPr>
+          <w:sz w:val="28"/>
+        </w:rPr>
+      </w:pPr>
+    </w:p>
+    <w:p>
+      <w:pPr>
+        <w:rPr>
+          <w:sz w:val="28"/>
+        </w:rPr>
+      </w:pPr>
+      <w:r>
+        <w:rPr>
+          <w:b/>
+          <w:sz w:val="28"/>
+        </w:rPr>
+        <w:t xml:space="preserve">Regular expressions (regex) </w:t>
+      </w:r>
+    </w:p>
+    <w:p>
+      <w:pPr>
+        <w:shd w:val="clear" w:color="auto" w:fill="FFFFFE"/>
+        <w:spacing w:after="0" w:line="360" w:lineRule="atLeast"/>
+        <w:rPr>
+          <w:rFonts w:ascii="Segoe UI" w:hAnsi="Segoe UI" w:cs="Segoe UI"/>
+          <w:color w:val="000000"/>
+          <w:sz w:val="27"/>
+          <w:szCs w:val="27"/>
+          <w:shd w:val="clear" w:color="auto" w:fill="F5F6F7"/>
+        </w:rPr>
+      </w:pPr>
+      <w:r>
+        <w:rPr>
+          <w:rFonts w:ascii="Segoe UI" w:hAnsi="Segoe UI" w:cs="Segoe UI"/>
+          <w:color w:val="000000"/>
+          <w:sz w:val="27"/>
+          <w:szCs w:val="27"/>
+          <w:shd w:val="clear" w:color="auto" w:fill="F5F6F7"/>
+        </w:rPr>
+        <w:t>In regex, shorthand character classes allow you to match specific characters without having to write those characters in your pattern. Shorthand character classes are preceded with a backslash (</w:t>
+      </w:r>
+      <w:r>
+        <w:rPr>
+          <w:rStyle w:val="HTMLCode"/>
+          <w:rFonts w:ascii="var(--font-family-monospace)" w:eastAsiaTheme="minorHAnsi" w:hAnsi="var(--font-family-monospace)"/>
+          <w:sz w:val="24"/>
+          <w:szCs w:val="24"/>
+        </w:rPr>
+        <w:t>\</w:t>
+      </w:r>
+      <w:r>
+        <w:rPr>
+          <w:rFonts w:ascii="Segoe UI" w:hAnsi="Segoe UI" w:cs="Segoe UI"/>
+          <w:color w:val="000000"/>
+          <w:sz w:val="27"/>
+          <w:szCs w:val="27"/>
+          <w:shd w:val="clear" w:color="auto" w:fill="F5F6F7"/>
+        </w:rPr>
+        <w:t>). The character class </w:t>
+      </w:r>
+      <w:r>
+        <w:rPr>
+          <w:rStyle w:val="HTMLCode"/>
+          <w:rFonts w:ascii="var(--font-family-monospace)" w:eastAsiaTheme="minorHAnsi" w:hAnsi="var(--font-family-monospace)"/>
+          <w:sz w:val="24"/>
+          <w:szCs w:val="24"/>
+        </w:rPr>
+        <w:t>\s</w:t>
+      </w:r>
+      <w:r>
+        <w:rPr>
+          <w:rFonts w:ascii="Segoe UI" w:hAnsi="Segoe UI" w:cs="Segoe UI"/>
+          <w:color w:val="000000"/>
+          <w:sz w:val="27"/>
+          <w:szCs w:val="27"/>
+          <w:shd w:val="clear" w:color="auto" w:fill="F5F6F7"/>
+        </w:rPr>
+        <w:t> will match any whitespace character. Add this to your regex pattern.</w:t>
+      </w:r>
+      <w:r>
+        <w:rPr>
+          <w:rFonts w:ascii="Segoe UI" w:hAnsi="Segoe UI" w:cs="Segoe UI"/>
+          <w:color w:val="000000"/>
+          <w:sz w:val="27"/>
+          <w:szCs w:val="27"/>
+          <w:shd w:val="clear" w:color="auto" w:fill="F5F6F7"/>
+        </w:rPr>
+        <w:t xml:space="preserve"> </w:t>
+      </w:r>
+    </w:p>
+    <w:p>
+      <w:pPr>
+        <w:shd w:val="clear" w:color="auto" w:fill="FFFFFE"/>
+        <w:spacing w:after="0" w:line="360" w:lineRule="atLeast"/>
+        <w:rPr>
+          <w:rFonts w:ascii="Courier New" w:eastAsia="Times New Roman" w:hAnsi="Courier New" w:cs="Courier New"/>
+          <w:noProof w:val="0"/>
+          <w:color w:val="000000"/>
+          <w:sz w:val="27"/>
+          <w:szCs w:val="27"/>
+        </w:rPr>
+      </w:pPr>
+      <w:proofErr w:type="spellStart"/>
+      <w:proofErr w:type="gramStart"/>
+      <w:r>
+        <w:rPr>
+          <w:rFonts w:ascii="Courier New" w:eastAsia="Times New Roman" w:hAnsi="Courier New" w:cs="Courier New"/>
+          <w:noProof w:val="0"/>
+          <w:color w:val="0000FF"/>
+          <w:sz w:val="27"/>
+          <w:szCs w:val="27"/>
+        </w:rPr>
+        <w:t>const</w:t>
+      </w:r>
+      <w:proofErr w:type="spellEnd"/>
+      <w:proofErr w:type="gramEnd"/>
+      <w:r>
+        <w:rPr>
+          <w:rFonts w:ascii="Courier New" w:eastAsia="Times New Roman" w:hAnsi="Courier New" w:cs="Courier New"/>
+          <w:noProof w:val="0"/>
+          <w:color w:val="000000"/>
+          <w:sz w:val="27"/>
+          <w:szCs w:val="27"/>
+        </w:rPr>
+        <w:t> </w:t>
+      </w:r>
+      <w:r>
+        <w:rPr>
+          <w:rFonts w:ascii="Courier New" w:eastAsia="Times New Roman" w:hAnsi="Courier New" w:cs="Courier New"/>
+          <w:noProof w:val="0"/>
+          <w:color w:val="00107E"/>
+          <w:sz w:val="27"/>
+          <w:szCs w:val="27"/>
+        </w:rPr>
+        <w:t>regex</w:t>
+      </w:r>
+      <w:r>
+        <w:rPr>
+          <w:rFonts w:ascii="Courier New" w:eastAsia="Times New Roman" w:hAnsi="Courier New" w:cs="Courier New"/>
+          <w:noProof w:val="0"/>
+          <w:color w:val="000000"/>
+          <w:sz w:val="27"/>
+          <w:szCs w:val="27"/>
+        </w:rPr>
+        <w:t> = </w:t>
+      </w:r>
+      <w:r>
+        <w:rPr>
+          <w:rFonts w:ascii="Courier New" w:eastAsia="Times New Roman" w:hAnsi="Courier New" w:cs="Courier New"/>
+          <w:noProof w:val="0"/>
+          <w:color w:val="800000"/>
+          <w:sz w:val="27"/>
+          <w:szCs w:val="27"/>
+        </w:rPr>
+        <w:t>/\+-/</w:t>
+      </w:r>
+      <w:r>
+        <w:rPr>
+          <w:rFonts w:ascii="Courier New" w:eastAsia="Times New Roman" w:hAnsi="Courier New" w:cs="Courier New"/>
+          <w:noProof w:val="0"/>
+          <w:color w:val="000000"/>
+          <w:sz w:val="27"/>
+          <w:szCs w:val="27"/>
+        </w:rPr>
+        <w:t>;</w:t>
+      </w:r>
+    </w:p>
+    <w:p>
+      <w:pPr>
+        <w:rPr>
+          <w:sz w:val="28"/>
+        </w:rPr>
+      </w:pPr>
+    </w:p>
+    <w:p>
+      <w:pPr>
+        <w:shd w:val="clear" w:color="auto" w:fill="FFFFFE"/>
+        <w:spacing w:after="0" w:line="360" w:lineRule="atLeast"/>
+        <w:rPr>
+          <w:rFonts w:ascii="Courier New" w:eastAsia="Times New Roman" w:hAnsi="Courier New" w:cs="Courier New"/>
+          <w:noProof w:val="0"/>
+          <w:color w:val="0000FF"/>
+          <w:sz w:val="27"/>
+          <w:szCs w:val="27"/>
+        </w:rPr>
+      </w:pPr>
+      <w:r>
+        <w:rPr>
+          <w:rFonts w:ascii="Segoe UI" w:hAnsi="Segoe UI" w:cs="Segoe UI"/>
+          <w:b/>
+          <w:color w:val="000000"/>
+          <w:sz w:val="27"/>
+          <w:szCs w:val="27"/>
+          <w:shd w:val="clear" w:color="auto" w:fill="F5F6F7"/>
+        </w:rPr>
+        <w:t>\s</w:t>
+      </w:r>
+      <w:r>
+        <w:rPr>
+          <w:rFonts w:ascii="Segoe UI" w:hAnsi="Segoe UI" w:cs="Segoe UI"/>
+          <w:color w:val="000000"/>
+          <w:sz w:val="27"/>
+          <w:szCs w:val="27"/>
+          <w:shd w:val="clear" w:color="auto" w:fill="F5F6F7"/>
+        </w:rPr>
+        <w:t xml:space="preserve"> is used to represent space.</w:t>
+      </w:r>
+    </w:p>
+    <w:p>
+      <w:pPr>
+        <w:rPr>
+          <w:rFonts w:ascii="Segoe UI" w:hAnsi="Segoe UI" w:cs="Segoe UI"/>
+          <w:color w:val="000000"/>
+          <w:sz w:val="27"/>
+          <w:szCs w:val="27"/>
+          <w:shd w:val="clear" w:color="auto" w:fill="F5F6F7"/>
+        </w:rPr>
+      </w:pPr>
+      <w:r>
+        <w:rPr>
+          <w:sz w:val="28"/>
+        </w:rPr>
+        <w:t xml:space="preserve">Use </w:t>
+      </w:r>
+      <w:r>
+        <w:rPr>
+          <w:b/>
+          <w:sz w:val="28"/>
+        </w:rPr>
+        <w:t xml:space="preserve">\ </w:t>
+      </w:r>
+      <w:r>
+        <w:rPr>
+          <w:sz w:val="28"/>
+        </w:rPr>
+        <w:t>to skip shorthand characters. Eg \+</w:t>
+      </w:r>
+      <w:r>
+        <w:rPr>
+          <w:sz w:val="28"/>
+        </w:rPr>
+        <w:br/>
+      </w:r>
+      <w:r>
+        <w:rPr>
+          <w:sz w:val="28"/>
+        </w:rPr>
+        <w:t xml:space="preserve">enclose class characters in square brackets </w:t>
+      </w:r>
+      <w:r>
+        <w:rPr>
+          <w:sz w:val="28"/>
+        </w:rPr>
+        <w:br/>
+      </w:r>
+      <w:r>
+        <w:rPr>
+          <w:rFonts w:ascii="Segoe UI" w:hAnsi="Segoe UI" w:cs="Segoe UI"/>
+          <w:color w:val="000000"/>
+          <w:sz w:val="27"/>
+          <w:szCs w:val="27"/>
+          <w:shd w:val="clear" w:color="auto" w:fill="F5F6F7"/>
+        </w:rPr>
+        <w:t> The </w:t>
+      </w:r>
+      <w:r>
+        <w:rPr>
+          <w:rStyle w:val="HTMLCode"/>
+          <w:rFonts w:ascii="var(--font-family-monospace)" w:eastAsiaTheme="minorHAnsi" w:hAnsi="var(--font-family-monospace)"/>
+          <w:sz w:val="24"/>
+          <w:szCs w:val="24"/>
+        </w:rPr>
+        <w:t>g</w:t>
+      </w:r>
+      <w:r>
+        <w:rPr>
+          <w:rFonts w:ascii="Segoe UI" w:hAnsi="Segoe UI" w:cs="Segoe UI"/>
+          <w:color w:val="000000"/>
+          <w:sz w:val="27"/>
+          <w:szCs w:val="27"/>
+          <w:shd w:val="clear" w:color="auto" w:fill="F5F6F7"/>
+        </w:rPr>
+        <w:t> flag, which stands for "global", will tell the pattern to continue looking after it has found a match. Here is an example:</w:t>
+      </w:r>
+    </w:p>
+    <w:p>
+      <w:pPr>
+        <w:shd w:val="clear" w:color="auto" w:fill="FFFFFE"/>
+        <w:spacing w:after="0" w:line="360" w:lineRule="atLeast"/>
+        <w:rPr>
+          <w:rFonts w:ascii="Courier New" w:eastAsia="Times New Roman" w:hAnsi="Courier New" w:cs="Courier New"/>
+          <w:noProof w:val="0"/>
+          <w:color w:val="000000"/>
+          <w:sz w:val="27"/>
+          <w:szCs w:val="27"/>
+        </w:rPr>
+      </w:pPr>
+      <w:proofErr w:type="spellStart"/>
+      <w:proofErr w:type="gramStart"/>
+      <w:r>
+        <w:rPr>
+          <w:rFonts w:ascii="Courier New" w:eastAsia="Times New Roman" w:hAnsi="Courier New" w:cs="Courier New"/>
+          <w:noProof w:val="0"/>
+          <w:color w:val="0000FF"/>
+          <w:sz w:val="27"/>
+          <w:szCs w:val="27"/>
+        </w:rPr>
+        <w:t>const</w:t>
+      </w:r>
+      <w:proofErr w:type="spellEnd"/>
+      <w:proofErr w:type="gramEnd"/>
+      <w:r>
+        <w:rPr>
+          <w:rFonts w:ascii="Courier New" w:eastAsia="Times New Roman" w:hAnsi="Courier New" w:cs="Courier New"/>
+          <w:noProof w:val="0"/>
+          <w:color w:val="000000"/>
+          <w:sz w:val="27"/>
+          <w:szCs w:val="27"/>
+        </w:rPr>
+        <w:t> </w:t>
+      </w:r>
+      <w:r>
+        <w:rPr>
+          <w:rFonts w:ascii="Courier New" w:eastAsia="Times New Roman" w:hAnsi="Courier New" w:cs="Courier New"/>
+          <w:noProof w:val="0"/>
+          <w:color w:val="00107E"/>
+          <w:sz w:val="27"/>
+          <w:szCs w:val="27"/>
+        </w:rPr>
+        <w:t>regex</w:t>
+      </w:r>
+      <w:r>
+        <w:rPr>
+          <w:rFonts w:ascii="Courier New" w:eastAsia="Times New Roman" w:hAnsi="Courier New" w:cs="Courier New"/>
+          <w:noProof w:val="0"/>
+          <w:color w:val="000000"/>
+          <w:sz w:val="27"/>
+          <w:szCs w:val="27"/>
+        </w:rPr>
+        <w:t> = </w:t>
+      </w:r>
+      <w:r>
+        <w:rPr>
+          <w:rFonts w:ascii="Courier New" w:eastAsia="Times New Roman" w:hAnsi="Courier New" w:cs="Courier New"/>
+          <w:noProof w:val="0"/>
+          <w:color w:val="800000"/>
+          <w:sz w:val="27"/>
+          <w:szCs w:val="27"/>
+        </w:rPr>
+        <w:t>/[0-9]</w:t>
+      </w:r>
+      <w:r>
+        <w:rPr>
+          <w:rFonts w:ascii="Courier New" w:eastAsia="Times New Roman" w:hAnsi="Courier New" w:cs="Courier New"/>
+          <w:noProof w:val="0"/>
+          <w:color w:val="800000"/>
+          <w:sz w:val="27"/>
+          <w:szCs w:val="27"/>
+        </w:rPr>
+        <w:t>/</w:t>
+      </w:r>
+      <w:r>
+        <w:rPr>
+          <w:rFonts w:ascii="Courier New" w:eastAsia="Times New Roman" w:hAnsi="Courier New" w:cs="Courier New"/>
+          <w:noProof w:val="0"/>
+          <w:color w:val="000000"/>
+          <w:sz w:val="27"/>
+          <w:szCs w:val="27"/>
+        </w:rPr>
+        <w:t>;</w:t>
+      </w:r>
+      <w:r>
+        <w:rPr>
+          <w:rFonts w:ascii="Courier New" w:eastAsia="Times New Roman" w:hAnsi="Courier New" w:cs="Courier New"/>
+          <w:noProof w:val="0"/>
+          <w:color w:val="000000"/>
+          <w:sz w:val="27"/>
+          <w:szCs w:val="27"/>
+        </w:rPr>
+        <w:t xml:space="preserve"> //</w:t>
+      </w:r>
+      <w:r>
+        <w:rPr>
+          <w:rFonts w:ascii="Courier New" w:eastAsia="Times New Roman" w:hAnsi="Courier New" w:cs="Courier New"/>
+          <w:noProof w:val="0"/>
+          <w:color w:val="000000"/>
+          <w:sz w:val="27"/>
+          <w:szCs w:val="27"/>
+        </w:rPr>
+        <w:t>matches string with</w:t>
+      </w:r>
+      <w:r>
+        <w:rPr>
+          <w:rFonts w:ascii="Courier New" w:eastAsia="Times New Roman" w:hAnsi="Courier New" w:cs="Courier New"/>
+          <w:noProof w:val="0"/>
+          <w:color w:val="000000"/>
+          <w:sz w:val="27"/>
+          <w:szCs w:val="27"/>
+        </w:rPr>
+        <w:t xml:space="preserve"> numbers from 0 to 9.</w:t>
+      </w:r>
+    </w:p>
+    <w:p>
+      <w:pPr>
+        <w:shd w:val="clear" w:color="auto" w:fill="FFFFFE"/>
+        <w:spacing w:after="0" w:line="360" w:lineRule="atLeast"/>
+        <w:rPr>
+          <w:rFonts w:ascii="Courier New" w:eastAsia="Times New Roman" w:hAnsi="Courier New" w:cs="Courier New"/>
+          <w:noProof w:val="0"/>
+          <w:color w:val="000000"/>
+          <w:sz w:val="27"/>
+          <w:szCs w:val="27"/>
+        </w:rPr>
+      </w:pPr>
+    </w:p>
+    <w:p>
+      <w:pPr>
+        <w:shd w:val="clear" w:color="auto" w:fill="FFFFFE"/>
+        <w:spacing w:after="0" w:line="360" w:lineRule="atLeast"/>
+        <w:rPr>
+          <w:rStyle w:val="HTMLCode"/>
+          <w:rFonts w:ascii="var(--font-family-monospace)" w:eastAsiaTheme="minorHAnsi" w:hAnsi="var(--font-family-monospace)"/>
+          <w:sz w:val="24"/>
+          <w:szCs w:val="24"/>
+        </w:rPr>
+      </w:pPr>
+      <w:r>
+        <w:rPr>
+          <w:rFonts w:ascii="Segoe UI" w:hAnsi="Segoe UI" w:cs="Segoe UI"/>
+          <w:color w:val="000000"/>
+          <w:sz w:val="27"/>
+          <w:szCs w:val="27"/>
+          <w:shd w:val="clear" w:color="auto" w:fill="F5F6F7"/>
+        </w:rPr>
+        <w:t>The </w:t>
+      </w:r>
+      <w:r>
+        <w:rPr>
+          <w:rStyle w:val="HTMLCode"/>
+          <w:rFonts w:ascii="var(--font-family-monospace)" w:eastAsiaTheme="minorHAnsi" w:hAnsi="var(--font-family-monospace)"/>
+          <w:sz w:val="24"/>
+          <w:szCs w:val="24"/>
+        </w:rPr>
+        <w:t>+</w:t>
+      </w:r>
+      <w:r>
+        <w:rPr>
+          <w:rFonts w:ascii="Segoe UI" w:hAnsi="Segoe UI" w:cs="Segoe UI"/>
+          <w:color w:val="000000"/>
+          <w:sz w:val="27"/>
+          <w:szCs w:val="27"/>
+          <w:shd w:val="clear" w:color="auto" w:fill="F5F6F7"/>
+        </w:rPr>
+        <w:t> modifier in a regex allows you to match a pattern that occurs one or more times. To match your digit pattern one or more times, add a plus after each of the digit character classes. For example: </w:t>
+      </w:r>
+      <w:r>
+        <w:rPr>
+          <w:rStyle w:val="HTMLCode"/>
+          <w:rFonts w:ascii="var(--font-family-monospace)" w:eastAsiaTheme="minorHAnsi" w:hAnsi="var(--font-family-monospace)"/>
+          <w:sz w:val="24"/>
+          <w:szCs w:val="24"/>
+        </w:rPr>
+        <w:t>[0-9]+</w:t>
+      </w:r>
+    </w:p>
+    <w:p>
+      <w:pPr>
+        <w:shd w:val="clear" w:color="auto" w:fill="FFFFFE"/>
+        <w:spacing w:after="0" w:line="360" w:lineRule="atLeast"/>
+        <w:rPr>
+          <w:rFonts w:ascii="Courier New" w:eastAsia="Times New Roman" w:hAnsi="Courier New" w:cs="Courier New"/>
+          <w:noProof w:val="0"/>
+          <w:color w:val="000000"/>
+          <w:sz w:val="27"/>
+          <w:szCs w:val="27"/>
+        </w:rPr>
+      </w:pPr>
+    </w:p>
+    <w:p>
+      <w:pPr>
+        <w:shd w:val="clear" w:color="auto" w:fill="FFFFFE"/>
+        <w:spacing w:after="0" w:line="360" w:lineRule="atLeast"/>
+        <w:rPr>
+          <w:rFonts w:ascii="Courier New" w:eastAsia="Times New Roman" w:hAnsi="Courier New" w:cs="Courier New"/>
+          <w:noProof w:val="0"/>
+          <w:color w:val="000000"/>
+          <w:sz w:val="27"/>
+          <w:szCs w:val="27"/>
+        </w:rPr>
+      </w:pPr>
+      <w:proofErr w:type="spellStart"/>
+      <w:r>
+        <w:rPr>
+          <w:rFonts w:ascii="Courier New" w:eastAsia="Times New Roman" w:hAnsi="Courier New" w:cs="Courier New"/>
+          <w:noProof w:val="0"/>
+          <w:color w:val="000000"/>
+          <w:sz w:val="27"/>
+          <w:szCs w:val="27"/>
+        </w:rPr>
+        <w:t>Const</w:t>
+      </w:r>
+      <w:proofErr w:type="spellEnd"/>
+      <w:r>
+        <w:rPr>
+          <w:rFonts w:ascii="Courier New" w:eastAsia="Times New Roman" w:hAnsi="Courier New" w:cs="Courier New"/>
+          <w:noProof w:val="0"/>
+          <w:color w:val="000000"/>
+          <w:sz w:val="27"/>
+          <w:szCs w:val="27"/>
+        </w:rPr>
+        <w:t xml:space="preserve"> regex = /\d/; // stands for ‘any digit’</w:t>
+      </w:r>
+    </w:p>
+    <w:p>
+      <w:pPr>
+        <w:shd w:val="clear" w:color="auto" w:fill="FFFFFE"/>
+        <w:spacing w:after="0" w:line="360" w:lineRule="atLeast"/>
+        <w:rPr>
+          <w:rFonts w:ascii="Courier New" w:eastAsia="Times New Roman" w:hAnsi="Courier New" w:cs="Courier New"/>
+          <w:noProof w:val="0"/>
+          <w:color w:val="000000"/>
+          <w:sz w:val="27"/>
+          <w:szCs w:val="27"/>
+        </w:rPr>
+      </w:pPr>
+    </w:p>
+    <w:p>
+      <w:pPr>
+        <w:shd w:val="clear" w:color="auto" w:fill="FFFFFE"/>
+        <w:spacing w:after="0" w:line="360" w:lineRule="atLeast"/>
+        <w:rPr>
+          <w:rFonts w:ascii="Courier New" w:eastAsia="Times New Roman" w:hAnsi="Courier New" w:cs="Courier New"/>
+          <w:noProof w:val="0"/>
+          <w:color w:val="000000"/>
+          <w:sz w:val="27"/>
+          <w:szCs w:val="27"/>
+        </w:rPr>
+      </w:pPr>
+      <w:r>
+        <w:rPr>
+          <w:rFonts w:ascii="Segoe UI" w:hAnsi="Segoe UI" w:cs="Segoe UI"/>
+          <w:color w:val="000000"/>
+          <w:sz w:val="27"/>
+          <w:szCs w:val="27"/>
+          <w:shd w:val="clear" w:color="auto" w:fill="F5F6F7"/>
+        </w:rPr>
+        <w:t>Strings have a </w:t>
+      </w:r>
+      <w:r>
+        <w:rPr>
+          <w:rStyle w:val="HTMLDefinition"/>
+          <w:rFonts w:ascii="Segoe UI" w:hAnsi="Segoe UI" w:cs="Segoe UI"/>
+          <w:color w:val="000000"/>
+          <w:sz w:val="27"/>
+          <w:szCs w:val="27"/>
+          <w:shd w:val="clear" w:color="auto" w:fill="F5F6F7"/>
+        </w:rPr>
+        <w:t>.match()</w:t>
+      </w:r>
+      <w:r>
+        <w:rPr>
+          <w:rFonts w:ascii="Segoe UI" w:hAnsi="Segoe UI" w:cs="Segoe UI"/>
+          <w:color w:val="000000"/>
+          <w:sz w:val="27"/>
+          <w:szCs w:val="27"/>
+          <w:shd w:val="clear" w:color="auto" w:fill="F5F6F7"/>
+        </w:rPr>
+        <w:t> method, which takes a regex argument. </w:t>
+      </w:r>
+      <w:r>
+        <w:rPr>
+          <w:rStyle w:val="HTMLCode"/>
+          <w:rFonts w:ascii="var(--font-family-monospace)" w:eastAsiaTheme="minorHAnsi" w:hAnsi="var(--font-family-monospace)"/>
+          <w:sz w:val="24"/>
+          <w:szCs w:val="24"/>
+        </w:rPr>
+        <w:t>.match()</w:t>
+      </w:r>
+      <w:r>
+        <w:rPr>
+          <w:rFonts w:ascii="Segoe UI" w:hAnsi="Segoe UI" w:cs="Segoe UI"/>
+          <w:color w:val="000000"/>
+          <w:sz w:val="27"/>
+          <w:szCs w:val="27"/>
+          <w:shd w:val="clear" w:color="auto" w:fill="F5F6F7"/>
+        </w:rPr>
+        <w:t> will return an array of match results – containing either the first match, or all matches if the global flag is used.</w:t>
       </w:r>
       <w:bookmarkStart w:id="0" w:name="_GoBack"/>
       <w:bookmarkEnd w:id="0"/>
-    </w:p>
-    <w:p>
-      <w:pPr>
-        <w:rPr>
-          <w:sz w:val="28"/>
-        </w:rPr>
-      </w:pPr>
     </w:p>
     <w:sectPr>
       <w:pgSz w:w="12240" w:h="15840"/>
@@ -2411,6 +3908,18 @@
       <w:szCs w:val="24"/>
     </w:rPr>
   </w:style>
+  <w:style w:type="character" w:styleId="HTMLDefinition">
+    <w:name w:val="HTML Definition"/>
+    <w:basedOn w:val="DefaultParagraphFont"/>
+    <w:uiPriority w:val="99"/>
+    <w:semiHidden/>
+    <w:unhideWhenUsed/>
+    <w:rsid w:val="000B5B50"/>
+    <w:rPr>
+      <w:i/>
+      <w:iCs/>
+    </w:rPr>
+  </w:style>
 </w:styles>
 </file>
 

</xml_diff>

<commit_message>
little step in js
</commit_message>
<xml_diff>
--- a/JavaScript & Data Structures Notes.docx
+++ b/JavaScript & Data Structures Notes.docx
@@ -2570,17 +2570,7 @@
           <w:szCs w:val="27"/>
           <w:shd w:val="clear" w:color="auto" w:fill="F5F6F7"/>
         </w:rPr>
-        <w:t> will match any whitespace character. Add this to your regex pattern.</w:t>
-      </w:r>
-      <w:r>
-        <w:rPr>
-          <w:rFonts w:ascii="Segoe UI" w:hAnsi="Segoe UI" w:cs="Segoe UI"/>
-          <w:color w:val="000000"/>
-          <w:sz w:val="27"/>
-          <w:szCs w:val="27"/>
-          <w:shd w:val="clear" w:color="auto" w:fill="F5F6F7"/>
-        </w:rPr>
-        <w:t xml:space="preserve"> </w:t>
+        <w:t xml:space="preserve"> will match any whitespace character. Add this to your regex pattern. </w:t>
       </w:r>
     </w:p>
     <w:p>
@@ -2775,7 +2765,17 @@
           <w:szCs w:val="27"/>
           <w:shd w:val="clear" w:color="auto" w:fill="F5F6F7"/>
         </w:rPr>
-        <w:t> flag, which stands for "global", will tell the pattern to continue looking after it has found a match. Here is an example:</w:t>
+        <w:t> flag, which stands for "global", will tell the pattern to continue looking after it has fo</w:t>
+      </w:r>
+      <w:r>
+        <w:rPr>
+          <w:rFonts w:ascii="Segoe UI" w:hAnsi="Segoe UI" w:cs="Segoe UI"/>
+          <w:color w:val="000000"/>
+          <w:sz w:val="27"/>
+          <w:szCs w:val="27"/>
+          <w:shd w:val="clear" w:color="auto" w:fill="F5F6F7"/>
+        </w:rPr>
+        <w:t xml:space="preserve">und a match. </w:t>
       </w:r>
     </w:p>
     <w:p>
@@ -3024,11 +3024,11 @@
         <w:shd w:val="clear" w:color="auto" w:fill="FFFFFE"/>
         <w:spacing w:after="0" w:line="360" w:lineRule="atLeast"/>
         <w:rPr>
-          <w:rFonts w:ascii="Courier New" w:eastAsia="Times New Roman" w:hAnsi="Courier New" w:cs="Courier New"/>
-          <w:noProof w:val="0"/>
-          <w:color w:val="000000"/>
-          <w:sz w:val="27"/>
-          <w:szCs w:val="27"/>
+          <w:rFonts w:ascii="Segoe UI" w:hAnsi="Segoe UI" w:cs="Segoe UI"/>
+          <w:color w:val="000000"/>
+          <w:sz w:val="27"/>
+          <w:szCs w:val="27"/>
+          <w:shd w:val="clear" w:color="auto" w:fill="F5F6F7"/>
         </w:rPr>
       </w:pPr>
       <w:r>
@@ -3081,8 +3081,739 @@
         </w:rPr>
         <w:t> will return an array of match results – containing either the first match, or all matches if the global flag is used.</w:t>
       </w:r>
+    </w:p>
+    <w:p>
+      <w:pPr>
+        <w:shd w:val="clear" w:color="auto" w:fill="FFFFFE"/>
+        <w:spacing w:after="0" w:line="360" w:lineRule="atLeast"/>
+        <w:rPr>
+          <w:rFonts w:ascii="Segoe UI" w:hAnsi="Segoe UI" w:cs="Segoe UI"/>
+          <w:color w:val="000000"/>
+          <w:sz w:val="27"/>
+          <w:szCs w:val="27"/>
+          <w:shd w:val="clear" w:color="auto" w:fill="F5F6F7"/>
+        </w:rPr>
+      </w:pPr>
+    </w:p>
+    <w:p>
+      <w:pPr>
+        <w:shd w:val="clear" w:color="auto" w:fill="FFFFFE"/>
+        <w:spacing w:after="0" w:line="360" w:lineRule="atLeast"/>
+        <w:rPr>
+          <w:rFonts w:ascii="Segoe UI" w:hAnsi="Segoe UI" w:cs="Segoe UI"/>
+          <w:color w:val="000000"/>
+          <w:sz w:val="27"/>
+          <w:szCs w:val="27"/>
+          <w:shd w:val="clear" w:color="auto" w:fill="F5F6F7"/>
+        </w:rPr>
+      </w:pPr>
+    </w:p>
+    <w:p>
+      <w:pPr>
+        <w:shd w:val="clear" w:color="auto" w:fill="FFFFFE"/>
+        <w:spacing w:after="0" w:line="360" w:lineRule="atLeast"/>
+        <w:rPr>
+          <w:rFonts w:ascii="Segoe UI" w:hAnsi="Segoe UI" w:cs="Segoe UI"/>
+          <w:color w:val="000000"/>
+          <w:sz w:val="27"/>
+          <w:szCs w:val="27"/>
+          <w:shd w:val="clear" w:color="auto" w:fill="F5F6F7"/>
+        </w:rPr>
+      </w:pPr>
+      <w:r>
+        <w:rPr>
+          <w:rFonts w:ascii="Segoe UI" w:hAnsi="Segoe UI" w:cs="Segoe UI"/>
+          <w:color w:val="000000"/>
+          <w:sz w:val="27"/>
+          <w:szCs w:val="27"/>
+          <w:shd w:val="clear" w:color="auto" w:fill="F5F6F7"/>
+        </w:rPr>
+        <w:lastRenderedPageBreak/>
+        <w:t xml:space="preserve">Use can directly inject variables in strings by using </w:t>
+      </w:r>
+      <w:r>
+        <w:rPr>
+          <w:rFonts w:ascii="Segoe UI" w:hAnsi="Segoe UI" w:cs="Segoe UI"/>
+          <w:b/>
+          <w:color w:val="000000"/>
+          <w:sz w:val="27"/>
+          <w:szCs w:val="27"/>
+          <w:shd w:val="clear" w:color="auto" w:fill="F5F6F7"/>
+        </w:rPr>
+        <w:t>template litterals</w:t>
+      </w:r>
+      <w:r>
+        <w:rPr>
+          <w:rFonts w:ascii="Segoe UI" w:hAnsi="Segoe UI" w:cs="Segoe UI"/>
+          <w:color w:val="000000"/>
+          <w:sz w:val="27"/>
+          <w:szCs w:val="27"/>
+          <w:shd w:val="clear" w:color="auto" w:fill="F5F6F7"/>
+        </w:rPr>
+        <w:t xml:space="preserve"> . basically it functions like PHP injection. </w:t>
+      </w:r>
+      <w:r>
+        <w:rPr>
+          <w:rFonts w:ascii="Segoe UI" w:hAnsi="Segoe UI" w:cs="Segoe UI"/>
+          <w:color w:val="000000"/>
+          <w:sz w:val="27"/>
+          <w:szCs w:val="27"/>
+          <w:shd w:val="clear" w:color="auto" w:fill="F5F6F7"/>
+        </w:rPr>
+        <w:t>Example:</w:t>
+      </w:r>
+    </w:p>
+    <w:p>
+      <w:pPr>
+        <w:shd w:val="clear" w:color="auto" w:fill="FFFFFE"/>
+        <w:spacing w:after="0" w:line="360" w:lineRule="atLeast"/>
+        <w:rPr>
+          <w:rFonts w:ascii="Segoe UI" w:hAnsi="Segoe UI" w:cs="Segoe UI"/>
+          <w:i/>
+          <w:color w:val="595959" w:themeColor="text1" w:themeTint="A6"/>
+          <w:sz w:val="27"/>
+          <w:szCs w:val="27"/>
+          <w:shd w:val="clear" w:color="auto" w:fill="F5F6F7"/>
+        </w:rPr>
+      </w:pPr>
+      <w:r>
+        <w:rPr>
+          <w:rFonts w:ascii="Segoe UI" w:hAnsi="Segoe UI" w:cs="Segoe UI"/>
+          <w:color w:val="000000"/>
+          <w:sz w:val="27"/>
+          <w:szCs w:val="27"/>
+          <w:shd w:val="clear" w:color="auto" w:fill="F5F6F7"/>
+        </w:rPr>
+        <w:br/>
+        <w:t xml:space="preserve">      </w:t>
+      </w:r>
+      <w:r>
+        <w:rPr>
+          <w:rFonts w:ascii="Segoe UI" w:hAnsi="Segoe UI" w:cs="Segoe UI"/>
+          <w:i/>
+          <w:color w:val="595959" w:themeColor="text1" w:themeTint="A6"/>
+          <w:sz w:val="27"/>
+          <w:szCs w:val="27"/>
+          <w:shd w:val="clear" w:color="auto" w:fill="F5F6F7"/>
+        </w:rPr>
+        <w:t xml:space="preserve">Sentence = </w:t>
+      </w:r>
+      <w:r>
+        <w:rPr>
+          <w:rFonts w:ascii="Segoe UI" w:hAnsi="Segoe UI" w:cs="Segoe UI"/>
+          <w:i/>
+          <w:color w:val="595959" w:themeColor="text1" w:themeTint="A6"/>
+          <w:sz w:val="27"/>
+          <w:szCs w:val="27"/>
+          <w:shd w:val="clear" w:color="auto" w:fill="F5F6F7"/>
+        </w:rPr>
+        <w:t>`</w:t>
+      </w:r>
+      <w:r>
+        <w:rPr>
+          <w:rFonts w:ascii="Segoe UI" w:hAnsi="Segoe UI" w:cs="Segoe UI"/>
+          <w:i/>
+          <w:color w:val="595959" w:themeColor="text1" w:themeTint="A6"/>
+          <w:sz w:val="27"/>
+          <w:szCs w:val="27"/>
+          <w:shd w:val="clear" w:color="auto" w:fill="F5F6F7"/>
+        </w:rPr>
+        <w:t>My name is ${user_name} , I am happy to be here}</w:t>
+      </w:r>
+      <w:r>
+        <w:rPr>
+          <w:rFonts w:ascii="Segoe UI" w:hAnsi="Segoe UI" w:cs="Segoe UI"/>
+          <w:i/>
+          <w:color w:val="595959" w:themeColor="text1" w:themeTint="A6"/>
+          <w:sz w:val="27"/>
+          <w:szCs w:val="27"/>
+          <w:shd w:val="clear" w:color="auto" w:fill="F5F6F7"/>
+        </w:rPr>
+        <w:t>`</w:t>
+      </w:r>
+    </w:p>
+    <w:p>
+      <w:pPr>
+        <w:shd w:val="clear" w:color="auto" w:fill="FFFFFE"/>
+        <w:spacing w:after="0" w:line="360" w:lineRule="atLeast"/>
+        <w:rPr>
+          <w:rFonts w:ascii="Segoe UI" w:hAnsi="Segoe UI" w:cs="Segoe UI"/>
+          <w:color w:val="000000"/>
+          <w:sz w:val="27"/>
+          <w:szCs w:val="27"/>
+          <w:shd w:val="clear" w:color="auto" w:fill="F5F6F7"/>
+        </w:rPr>
+      </w:pPr>
+      <w:r>
+        <w:rPr>
+          <w:rFonts w:ascii="Segoe UI" w:hAnsi="Segoe UI" w:cs="Segoe UI"/>
+          <w:color w:val="000000"/>
+          <w:sz w:val="27"/>
+          <w:szCs w:val="27"/>
+          <w:shd w:val="clear" w:color="auto" w:fill="F5F6F7"/>
+        </w:rPr>
+        <w:br/>
+        <w:t>Notice how the variable user_name was injected in the in the string without using concatination.</w:t>
+      </w:r>
+    </w:p>
+    <w:p>
+      <w:pPr>
+        <w:shd w:val="clear" w:color="auto" w:fill="FFFFFE"/>
+        <w:spacing w:after="0" w:line="360" w:lineRule="atLeast"/>
+        <w:rPr>
+          <w:rFonts w:ascii="Segoe UI" w:hAnsi="Segoe UI" w:cs="Segoe UI"/>
+          <w:color w:val="000000"/>
+          <w:sz w:val="27"/>
+          <w:szCs w:val="27"/>
+          <w:shd w:val="clear" w:color="auto" w:fill="F5F6F7"/>
+        </w:rPr>
+      </w:pPr>
+      <w:r>
+        <w:rPr>
+          <w:rFonts w:ascii="Segoe UI" w:hAnsi="Segoe UI" w:cs="Segoe UI"/>
+          <w:color w:val="000000"/>
+          <w:sz w:val="27"/>
+          <w:szCs w:val="27"/>
+          <w:shd w:val="clear" w:color="auto" w:fill="F5F6F7"/>
+        </w:rPr>
+        <w:t xml:space="preserve">Also, notice I am using </w:t>
+      </w:r>
+      <w:r>
+        <w:rPr>
+          <w:rFonts w:ascii="Segoe UI" w:hAnsi="Segoe UI" w:cs="Segoe UI"/>
+          <w:color w:val="000000"/>
+          <w:sz w:val="52"/>
+          <w:szCs w:val="27"/>
+          <w:shd w:val="clear" w:color="auto" w:fill="F5F6F7"/>
+        </w:rPr>
+        <w:t xml:space="preserve">` </w:t>
+      </w:r>
+      <w:r>
+        <w:rPr>
+          <w:rFonts w:ascii="Segoe UI" w:hAnsi="Segoe UI" w:cs="Segoe UI"/>
+          <w:color w:val="000000"/>
+          <w:sz w:val="27"/>
+          <w:szCs w:val="27"/>
+          <w:shd w:val="clear" w:color="auto" w:fill="F5F6F7"/>
+        </w:rPr>
+        <w:t>and not</w:t>
+      </w:r>
+      <w:r>
+        <w:rPr>
+          <w:rFonts w:ascii="Segoe UI" w:hAnsi="Segoe UI" w:cs="Segoe UI"/>
+          <w:color w:val="000000"/>
+          <w:sz w:val="52"/>
+          <w:szCs w:val="27"/>
+          <w:shd w:val="clear" w:color="auto" w:fill="F5F6F7"/>
+        </w:rPr>
+        <w:t xml:space="preserve">  ‘ </w:t>
+      </w:r>
+      <w:r>
+        <w:rPr>
+          <w:rFonts w:ascii="Segoe UI" w:hAnsi="Segoe UI" w:cs="Segoe UI"/>
+          <w:color w:val="000000"/>
+          <w:sz w:val="27"/>
+          <w:szCs w:val="27"/>
+          <w:shd w:val="clear" w:color="auto" w:fill="F5F6F7"/>
+        </w:rPr>
+        <w:t>neither</w:t>
+      </w:r>
+      <w:r>
+        <w:rPr>
+          <w:rFonts w:ascii="Segoe UI" w:hAnsi="Segoe UI" w:cs="Segoe UI"/>
+          <w:color w:val="000000"/>
+          <w:sz w:val="52"/>
+          <w:szCs w:val="27"/>
+          <w:shd w:val="clear" w:color="auto" w:fill="F5F6F7"/>
+        </w:rPr>
+        <w:t xml:space="preserve"> “</w:t>
+      </w:r>
+      <w:r>
+        <w:rPr>
+          <w:rFonts w:ascii="Segoe UI" w:hAnsi="Segoe UI" w:cs="Segoe UI"/>
+          <w:color w:val="000000"/>
+          <w:sz w:val="27"/>
+          <w:szCs w:val="27"/>
+          <w:shd w:val="clear" w:color="auto" w:fill="F5F6F7"/>
+        </w:rPr>
+        <w:t>.</w:t>
+      </w:r>
+    </w:p>
+    <w:p>
+      <w:pPr>
+        <w:shd w:val="clear" w:color="auto" w:fill="FFFFFE"/>
+        <w:spacing w:after="0" w:line="360" w:lineRule="atLeast"/>
+        <w:rPr>
+          <w:rFonts w:ascii="Segoe UI" w:hAnsi="Segoe UI" w:cs="Segoe UI"/>
+          <w:color w:val="000000"/>
+          <w:sz w:val="27"/>
+          <w:szCs w:val="27"/>
+          <w:shd w:val="clear" w:color="auto" w:fill="F5F6F7"/>
+        </w:rPr>
+      </w:pPr>
+    </w:p>
+    <w:p>
+      <w:pPr>
+        <w:shd w:val="clear" w:color="auto" w:fill="FFFFFE"/>
+        <w:spacing w:after="0" w:line="360" w:lineRule="atLeast"/>
+        <w:rPr>
+          <w:sz w:val="32"/>
+        </w:rPr>
+      </w:pPr>
+      <w:r>
+        <w:rPr>
+          <w:sz w:val="32"/>
+        </w:rPr>
+        <w:t xml:space="preserve">Use the </w:t>
+      </w:r>
+      <w:r>
+        <w:rPr>
+          <w:b/>
+          <w:sz w:val="32"/>
+        </w:rPr>
+        <w:t xml:space="preserve">.querySelectorAll() </w:t>
+      </w:r>
+      <w:r>
+        <w:rPr>
+          <w:sz w:val="32"/>
+        </w:rPr>
+        <w:t xml:space="preserve">to select all the elements that match the selector. It return a NodeList . Don’t confuse with querySelector which return </w:t>
+      </w:r>
+      <w:r>
+        <w:rPr>
+          <w:b/>
+          <w:sz w:val="32"/>
+        </w:rPr>
+        <w:t xml:space="preserve">only </w:t>
+      </w:r>
+      <w:r>
+        <w:rPr>
+          <w:sz w:val="32"/>
+        </w:rPr>
+        <w:t xml:space="preserve"> the first element which match the selector.</w:t>
+      </w:r>
+    </w:p>
+    <w:p>
+      <w:pPr>
+        <w:shd w:val="clear" w:color="auto" w:fill="FFFFFE"/>
+        <w:spacing w:after="0" w:line="360" w:lineRule="atLeast"/>
+        <w:rPr>
+          <w:sz w:val="32"/>
+        </w:rPr>
+      </w:pPr>
+    </w:p>
+    <w:p>
+      <w:pPr>
+        <w:shd w:val="clear" w:color="auto" w:fill="FFFFFE"/>
+        <w:spacing w:after="0" w:line="360" w:lineRule="atLeast"/>
+        <w:rPr>
+          <w:sz w:val="32"/>
+        </w:rPr>
+      </w:pPr>
+      <w:r>
+        <w:rPr>
+          <w:sz w:val="32"/>
+        </w:rPr>
+        <w:t xml:space="preserve">How ever you can also pass parameters to that .querySelectorAll() look at this example:  </w:t>
+      </w:r>
+    </w:p>
+    <w:p>
+      <w:pPr>
+        <w:shd w:val="clear" w:color="auto" w:fill="FFFFFE"/>
+        <w:spacing w:after="0" w:line="360" w:lineRule="atLeast"/>
+        <w:rPr>
+          <w:sz w:val="32"/>
+        </w:rPr>
+      </w:pPr>
+    </w:p>
+    <w:p>
+      <w:pPr>
+        <w:shd w:val="clear" w:color="auto" w:fill="FFFFFE"/>
+        <w:spacing w:after="0" w:line="360" w:lineRule="atLeast"/>
+        <w:rPr>
+          <w:rFonts w:ascii="Courier New" w:eastAsia="Times New Roman" w:hAnsi="Courier New" w:cs="Courier New"/>
+          <w:noProof w:val="0"/>
+          <w:color w:val="000000"/>
+          <w:sz w:val="27"/>
+          <w:szCs w:val="27"/>
+        </w:rPr>
+      </w:pPr>
+      <w:proofErr w:type="gramStart"/>
+      <w:r>
+        <w:rPr>
+          <w:rFonts w:ascii="Courier New" w:eastAsia="Times New Roman" w:hAnsi="Courier New" w:cs="Courier New"/>
+          <w:noProof w:val="0"/>
+          <w:color w:val="0000FF"/>
+          <w:sz w:val="27"/>
+          <w:szCs w:val="27"/>
+        </w:rPr>
+        <w:t>const</w:t>
+      </w:r>
+      <w:proofErr w:type="gramEnd"/>
+      <w:r>
+        <w:rPr>
+          <w:rFonts w:ascii="Courier New" w:eastAsia="Times New Roman" w:hAnsi="Courier New" w:cs="Courier New"/>
+          <w:noProof w:val="0"/>
+          <w:color w:val="000000"/>
+          <w:sz w:val="27"/>
+          <w:szCs w:val="27"/>
+        </w:rPr>
+        <w:t> </w:t>
+      </w:r>
+      <w:r>
+        <w:rPr>
+          <w:rFonts w:ascii="Courier New" w:eastAsia="Times New Roman" w:hAnsi="Courier New" w:cs="Courier New"/>
+          <w:noProof w:val="0"/>
+          <w:color w:val="00107E"/>
+          <w:sz w:val="27"/>
+          <w:szCs w:val="27"/>
+        </w:rPr>
+        <w:t>entryNumber</w:t>
+      </w:r>
+      <w:r>
+        <w:rPr>
+          <w:rFonts w:ascii="Courier New" w:eastAsia="Times New Roman" w:hAnsi="Courier New" w:cs="Courier New"/>
+          <w:noProof w:val="0"/>
+          <w:color w:val="000000"/>
+          <w:sz w:val="27"/>
+          <w:szCs w:val="27"/>
+        </w:rPr>
+        <w:t> = </w:t>
+      </w:r>
+      <w:r>
+        <w:rPr>
+          <w:rFonts w:ascii="Courier New" w:eastAsia="Times New Roman" w:hAnsi="Courier New" w:cs="Courier New"/>
+          <w:noProof w:val="0"/>
+          <w:color w:val="00107E"/>
+          <w:sz w:val="27"/>
+          <w:szCs w:val="27"/>
+        </w:rPr>
+        <w:t>targetInputContainer</w:t>
+      </w:r>
+      <w:r>
+        <w:rPr>
+          <w:rFonts w:ascii="Courier New" w:eastAsia="Times New Roman" w:hAnsi="Courier New" w:cs="Courier New"/>
+          <w:noProof w:val="0"/>
+          <w:color w:val="000000"/>
+          <w:sz w:val="27"/>
+          <w:szCs w:val="27"/>
+        </w:rPr>
+        <w:t>.</w:t>
+      </w:r>
+      <w:r>
+        <w:rPr>
+          <w:rFonts w:ascii="Courier New" w:eastAsia="Times New Roman" w:hAnsi="Courier New" w:cs="Courier New"/>
+          <w:noProof w:val="0"/>
+          <w:color w:val="00107E"/>
+          <w:sz w:val="27"/>
+          <w:szCs w:val="27"/>
+        </w:rPr>
+        <w:t>querySelectorAll</w:t>
+      </w:r>
+      <w:r>
+        <w:rPr>
+          <w:rFonts w:ascii="Courier New" w:eastAsia="Times New Roman" w:hAnsi="Courier New" w:cs="Courier New"/>
+          <w:noProof w:val="0"/>
+          <w:color w:val="000000"/>
+          <w:sz w:val="27"/>
+          <w:szCs w:val="27"/>
+        </w:rPr>
+        <w:t>(</w:t>
+      </w:r>
+      <w:r>
+        <w:rPr>
+          <w:rFonts w:ascii="Courier New" w:eastAsia="Times New Roman" w:hAnsi="Courier New" w:cs="Courier New"/>
+          <w:noProof w:val="0"/>
+          <w:color w:val="A31515"/>
+          <w:sz w:val="27"/>
+          <w:szCs w:val="27"/>
+        </w:rPr>
+        <w:t>'input[type="text"]'</w:t>
+      </w:r>
+      <w:r>
+        <w:rPr>
+          <w:rFonts w:ascii="Courier New" w:eastAsia="Times New Roman" w:hAnsi="Courier New" w:cs="Courier New"/>
+          <w:noProof w:val="0"/>
+          <w:color w:val="000000"/>
+          <w:sz w:val="27"/>
+          <w:szCs w:val="27"/>
+        </w:rPr>
+        <w:t>);</w:t>
+      </w:r>
+    </w:p>
+    <w:p>
+      <w:pPr>
+        <w:shd w:val="clear" w:color="auto" w:fill="FFFFFE"/>
+        <w:spacing w:after="0" w:line="360" w:lineRule="atLeast"/>
+        <w:rPr>
+          <w:sz w:val="32"/>
+        </w:rPr>
+      </w:pPr>
+    </w:p>
+    <w:p>
+      <w:pPr>
+        <w:shd w:val="clear" w:color="auto" w:fill="FFFFFE"/>
+        <w:spacing w:after="0" w:line="360" w:lineRule="atLeast"/>
+        <w:rPr>
+          <w:sz w:val="32"/>
+        </w:rPr>
+      </w:pPr>
+      <w:r>
+        <w:rPr>
+          <w:sz w:val="32"/>
+        </w:rPr>
+        <w:t xml:space="preserve"> Here we are really just speci</w:t>
+      </w:r>
+      <w:r>
+        <w:rPr>
+          <w:sz w:val="32"/>
+        </w:rPr>
+        <w:t xml:space="preserve">fying that we wanna select all targetInputContainers </w:t>
+      </w:r>
+      <w:r>
+        <w:rPr>
+          <w:sz w:val="32"/>
+        </w:rPr>
+        <w:t xml:space="preserve"> but</w:t>
+      </w:r>
+      <w:r>
+        <w:rPr>
+          <w:sz w:val="32"/>
+        </w:rPr>
+        <w:t xml:space="preserve"> having input</w:t>
+      </w:r>
+      <w:r>
+        <w:rPr>
+          <w:sz w:val="32"/>
+        </w:rPr>
+        <w:t xml:space="preserve"> </w:t>
+      </w:r>
+      <w:r>
+        <w:rPr>
+          <w:b/>
+          <w:sz w:val="32"/>
+        </w:rPr>
+        <w:t xml:space="preserve">of type </w:t>
+      </w:r>
+      <w:r>
+        <w:rPr>
+          <w:sz w:val="32"/>
+        </w:rPr>
+        <w:t>text.</w:t>
+      </w:r>
+    </w:p>
+    <w:p>
+      <w:pPr>
+        <w:shd w:val="clear" w:color="auto" w:fill="FFFFFE"/>
+        <w:spacing w:after="0" w:line="360" w:lineRule="atLeast"/>
+        <w:rPr>
+          <w:sz w:val="32"/>
+        </w:rPr>
+      </w:pPr>
+    </w:p>
+    <w:p>
+      <w:pPr>
+        <w:shd w:val="clear" w:color="auto" w:fill="FFFFFE"/>
+        <w:spacing w:after="0" w:line="360" w:lineRule="atLeast"/>
+        <w:rPr>
+          <w:sz w:val="32"/>
+        </w:rPr>
+      </w:pPr>
+      <w:r>
+        <w:rPr>
+          <w:sz w:val="32"/>
+        </w:rPr>
+        <w:t xml:space="preserve">Also , check this : </w:t>
+      </w:r>
+    </w:p>
+    <w:p>
+      <w:pPr>
+        <w:shd w:val="clear" w:color="auto" w:fill="FFFFFE"/>
+        <w:spacing w:after="0" w:line="360" w:lineRule="atLeast"/>
+        <w:rPr>
+          <w:rFonts w:ascii="Courier New" w:eastAsia="Times New Roman" w:hAnsi="Courier New" w:cs="Courier New"/>
+          <w:noProof w:val="0"/>
+          <w:color w:val="000000"/>
+          <w:sz w:val="27"/>
+          <w:szCs w:val="27"/>
+        </w:rPr>
+      </w:pPr>
+      <w:proofErr w:type="gramStart"/>
+      <w:r>
+        <w:rPr>
+          <w:rFonts w:ascii="Courier New" w:eastAsia="Times New Roman" w:hAnsi="Courier New" w:cs="Courier New"/>
+          <w:noProof w:val="0"/>
+          <w:color w:val="0000FF"/>
+          <w:sz w:val="27"/>
+          <w:szCs w:val="27"/>
+        </w:rPr>
+        <w:t>const</w:t>
+      </w:r>
+      <w:proofErr w:type="gramEnd"/>
+      <w:r>
+        <w:rPr>
+          <w:rFonts w:ascii="Courier New" w:eastAsia="Times New Roman" w:hAnsi="Courier New" w:cs="Courier New"/>
+          <w:noProof w:val="0"/>
+          <w:color w:val="000000"/>
+          <w:sz w:val="27"/>
+          <w:szCs w:val="27"/>
+        </w:rPr>
+        <w:t> </w:t>
+      </w:r>
+      <w:r>
+        <w:rPr>
+          <w:rFonts w:ascii="Courier New" w:eastAsia="Times New Roman" w:hAnsi="Courier New" w:cs="Courier New"/>
+          <w:noProof w:val="0"/>
+          <w:color w:val="00107E"/>
+          <w:sz w:val="27"/>
+          <w:szCs w:val="27"/>
+        </w:rPr>
+        <w:t>entryNumber</w:t>
+      </w:r>
+      <w:r>
+        <w:rPr>
+          <w:rFonts w:ascii="Courier New" w:eastAsia="Times New Roman" w:hAnsi="Courier New" w:cs="Courier New"/>
+          <w:noProof w:val="0"/>
+          <w:color w:val="000000"/>
+          <w:sz w:val="27"/>
+          <w:szCs w:val="27"/>
+        </w:rPr>
+        <w:t> = </w:t>
+      </w:r>
+      <w:r>
+        <w:rPr>
+          <w:rFonts w:ascii="Courier New" w:eastAsia="Times New Roman" w:hAnsi="Courier New" w:cs="Courier New"/>
+          <w:noProof w:val="0"/>
+          <w:color w:val="00107E"/>
+          <w:sz w:val="27"/>
+          <w:szCs w:val="27"/>
+        </w:rPr>
+        <w:t>targetInputContainer</w:t>
+      </w:r>
+      <w:r>
+        <w:rPr>
+          <w:rFonts w:ascii="Courier New" w:eastAsia="Times New Roman" w:hAnsi="Courier New" w:cs="Courier New"/>
+          <w:noProof w:val="0"/>
+          <w:color w:val="000000"/>
+          <w:sz w:val="27"/>
+          <w:szCs w:val="27"/>
+        </w:rPr>
+        <w:t>.</w:t>
+      </w:r>
+      <w:r>
+        <w:rPr>
+          <w:rFonts w:ascii="Courier New" w:eastAsia="Times New Roman" w:hAnsi="Courier New" w:cs="Courier New"/>
+          <w:noProof w:val="0"/>
+          <w:color w:val="00107E"/>
+          <w:sz w:val="27"/>
+          <w:szCs w:val="27"/>
+        </w:rPr>
+        <w:t>querySelectorAll</w:t>
+      </w:r>
+      <w:r>
+        <w:rPr>
+          <w:rFonts w:ascii="Courier New" w:eastAsia="Times New Roman" w:hAnsi="Courier New" w:cs="Courier New"/>
+          <w:noProof w:val="0"/>
+          <w:color w:val="000000"/>
+          <w:sz w:val="27"/>
+          <w:szCs w:val="27"/>
+        </w:rPr>
+        <w:t>(</w:t>
+      </w:r>
+      <w:r>
+        <w:rPr>
+          <w:rFonts w:ascii="Courier New" w:eastAsia="Times New Roman" w:hAnsi="Courier New" w:cs="Courier New"/>
+          <w:noProof w:val="0"/>
+          <w:color w:val="A31515"/>
+          <w:sz w:val="27"/>
+          <w:szCs w:val="27"/>
+        </w:rPr>
+        <w:t>'input[type="text"]'</w:t>
+      </w:r>
+      <w:r>
+        <w:rPr>
+          <w:rFonts w:ascii="Courier New" w:eastAsia="Times New Roman" w:hAnsi="Courier New" w:cs="Courier New"/>
+          <w:noProof w:val="0"/>
+          <w:color w:val="000000"/>
+          <w:sz w:val="27"/>
+          <w:szCs w:val="27"/>
+        </w:rPr>
+        <w:t>).</w:t>
+      </w:r>
+      <w:r>
+        <w:rPr>
+          <w:rFonts w:ascii="Courier New" w:eastAsia="Times New Roman" w:hAnsi="Courier New" w:cs="Courier New"/>
+          <w:noProof w:val="0"/>
+          <w:color w:val="00107E"/>
+          <w:sz w:val="27"/>
+          <w:szCs w:val="27"/>
+        </w:rPr>
+        <w:t>length</w:t>
+      </w:r>
+      <w:r>
+        <w:rPr>
+          <w:rFonts w:ascii="Courier New" w:eastAsia="Times New Roman" w:hAnsi="Courier New" w:cs="Courier New"/>
+          <w:noProof w:val="0"/>
+          <w:color w:val="000000"/>
+          <w:sz w:val="27"/>
+          <w:szCs w:val="27"/>
+        </w:rPr>
+        <w:t>();</w:t>
+      </w:r>
+    </w:p>
+    <w:p>
+      <w:pPr>
+        <w:shd w:val="clear" w:color="auto" w:fill="FFFFFE"/>
+        <w:spacing w:after="0" w:line="360" w:lineRule="atLeast"/>
+        <w:rPr>
+          <w:sz w:val="32"/>
+        </w:rPr>
+      </w:pPr>
+    </w:p>
+    <w:p>
+      <w:pPr>
+        <w:shd w:val="clear" w:color="auto" w:fill="FFFFFE"/>
+        <w:spacing w:after="0" w:line="360" w:lineRule="atLeast"/>
+        <w:rPr>
+          <w:sz w:val="32"/>
+        </w:rPr>
+      </w:pPr>
+    </w:p>
+    <w:p>
+      <w:pPr>
+        <w:shd w:val="clear" w:color="auto" w:fill="FFFFFE"/>
+        <w:spacing w:after="0" w:line="360" w:lineRule="atLeast"/>
+        <w:rPr>
+          <w:sz w:val="32"/>
+        </w:rPr>
+      </w:pPr>
+      <w:r>
+        <w:rPr>
+          <w:sz w:val="32"/>
+        </w:rPr>
+        <w:br/>
+      </w:r>
+      <w:r>
+        <w:rPr>
+          <w:sz w:val="32"/>
+        </w:rPr>
+        <w:t>String literals are so cool.</w:t>
+      </w:r>
       <w:bookmarkStart w:id="0" w:name="_GoBack"/>
       <w:bookmarkEnd w:id="0"/>
+    </w:p>
+    <w:p>
+      <w:pPr>
+        <w:shd w:val="clear" w:color="auto" w:fill="FFFFFE"/>
+        <w:spacing w:after="0" w:line="360" w:lineRule="atLeast"/>
+        <w:rPr>
+          <w:rFonts w:ascii="Courier New" w:eastAsia="Times New Roman" w:hAnsi="Courier New" w:cs="Courier New"/>
+          <w:noProof w:val="0"/>
+          <w:color w:val="000000"/>
+          <w:sz w:val="52"/>
+          <w:szCs w:val="27"/>
+        </w:rPr>
+      </w:pPr>
     </w:p>
     <w:sectPr>
       <w:pgSz w:w="12240" w:h="15840"/>
@@ -3844,6 +4575,7 @@
   <w:style w:type="character" w:default="1" w:styleId="DefaultParagraphFont">
     <w:name w:val="Default Paragraph Font"/>
     <w:uiPriority w:val="1"/>
+    <w:semiHidden/>
     <w:unhideWhenUsed/>
   </w:style>
   <w:style w:type="table" w:default="1" w:styleId="TableNormal">

</xml_diff>

<commit_message>
some progress but more on MYK market designs
</commit_message>
<xml_diff>
--- a/JavaScript & Data Structures Notes.docx
+++ b/JavaScript & Data Structures Notes.docx
@@ -3823,6 +3823,289 @@
         </w:rPr>
         <w:t>One of those burnout days.. [heartbrokenemoji]</w:t>
       </w:r>
+    </w:p>
+    <w:p>
+      <w:pPr>
+        <w:shd w:val="clear" w:color="auto" w:fill="FFFFFE"/>
+        <w:spacing w:after="0" w:line="360" w:lineRule="atLeast"/>
+        <w:rPr>
+          <w:sz w:val="32"/>
+        </w:rPr>
+      </w:pPr>
+    </w:p>
+    <w:p>
+      <w:pPr>
+        <w:shd w:val="clear" w:color="auto" w:fill="FFFFFE"/>
+        <w:spacing w:after="0" w:line="360" w:lineRule="atLeast"/>
+        <w:rPr>
+          <w:sz w:val="32"/>
+        </w:rPr>
+      </w:pPr>
+    </w:p>
+    <w:p>
+      <w:pPr>
+        <w:shd w:val="clear" w:color="auto" w:fill="FFFFFE"/>
+        <w:spacing w:after="0" w:line="360" w:lineRule="atLeast"/>
+        <w:rPr>
+          <w:sz w:val="32"/>
+        </w:rPr>
+      </w:pPr>
+    </w:p>
+    <w:p>
+      <w:pPr>
+        <w:shd w:val="clear" w:color="auto" w:fill="FFFFFE"/>
+        <w:spacing w:line="360" w:lineRule="atLeast"/>
+        <w:rPr>
+          <w:rFonts w:ascii="Courier New" w:eastAsia="Times New Roman" w:hAnsi="Courier New" w:cs="Courier New"/>
+          <w:noProof w:val="0"/>
+          <w:color w:val="000000"/>
+          <w:sz w:val="27"/>
+          <w:szCs w:val="27"/>
+        </w:rPr>
+      </w:pPr>
+      <w:r>
+        <w:rPr>
+          <w:sz w:val="32"/>
+        </w:rPr>
+        <w:t>Hey check this out.</w:t>
+      </w:r>
+      <w:r>
+        <w:rPr>
+          <w:sz w:val="32"/>
+        </w:rPr>
+        <w:br/>
+      </w:r>
+      <w:proofErr w:type="spellStart"/>
+      <w:r>
+        <w:rPr>
+          <w:rFonts w:ascii="Courier New" w:eastAsia="Times New Roman" w:hAnsi="Courier New" w:cs="Courier New"/>
+          <w:noProof w:val="0"/>
+          <w:color w:val="00107E"/>
+          <w:sz w:val="27"/>
+          <w:szCs w:val="27"/>
+        </w:rPr>
+        <w:t>targetInputContainer</w:t>
+      </w:r>
+      <w:r>
+        <w:rPr>
+          <w:rFonts w:ascii="Courier New" w:eastAsia="Times New Roman" w:hAnsi="Courier New" w:cs="Courier New"/>
+          <w:noProof w:val="0"/>
+          <w:color w:val="000000"/>
+          <w:sz w:val="27"/>
+          <w:szCs w:val="27"/>
+        </w:rPr>
+        <w:t>.</w:t>
+      </w:r>
+      <w:r>
+        <w:rPr>
+          <w:rFonts w:ascii="Courier New" w:eastAsia="Times New Roman" w:hAnsi="Courier New" w:cs="Courier New"/>
+          <w:noProof w:val="0"/>
+          <w:color w:val="00107E"/>
+          <w:sz w:val="27"/>
+          <w:szCs w:val="27"/>
+        </w:rPr>
+        <w:t>innerHTML</w:t>
+      </w:r>
+      <w:proofErr w:type="spellEnd"/>
+      <w:r>
+        <w:rPr>
+          <w:rFonts w:ascii="Courier New" w:eastAsia="Times New Roman" w:hAnsi="Courier New" w:cs="Courier New"/>
+          <w:noProof w:val="0"/>
+          <w:color w:val="000000"/>
+          <w:sz w:val="27"/>
+          <w:szCs w:val="27"/>
+        </w:rPr>
+        <w:t> += </w:t>
+      </w:r>
+      <w:proofErr w:type="spellStart"/>
+      <w:r>
+        <w:rPr>
+          <w:rFonts w:ascii="Courier New" w:eastAsia="Times New Roman" w:hAnsi="Courier New" w:cs="Courier New"/>
+          <w:noProof w:val="0"/>
+          <w:color w:val="008080"/>
+          <w:sz w:val="27"/>
+          <w:szCs w:val="27"/>
+        </w:rPr>
+        <w:t>HTMLString</w:t>
+      </w:r>
+      <w:proofErr w:type="spellEnd"/>
+      <w:r>
+        <w:rPr>
+          <w:rFonts w:ascii="Courier New" w:eastAsia="Times New Roman" w:hAnsi="Courier New" w:cs="Courier New"/>
+          <w:noProof w:val="0"/>
+          <w:color w:val="000000"/>
+          <w:sz w:val="27"/>
+          <w:szCs w:val="27"/>
+        </w:rPr>
+        <w:t>;</w:t>
+      </w:r>
+    </w:p>
+    <w:p>
+      <w:pPr>
+        <w:shd w:val="clear" w:color="auto" w:fill="FFFFFE"/>
+        <w:spacing w:after="0" w:line="360" w:lineRule="atLeast"/>
+        <w:rPr>
+          <w:sz w:val="32"/>
+        </w:rPr>
+      </w:pPr>
+      <w:r>
+        <w:rPr>
+          <w:sz w:val="32"/>
+        </w:rPr>
+        <w:t xml:space="preserve">The above adds the html defined inside the </w:t>
+      </w:r>
+      <w:r>
+        <w:rPr>
+          <w:b/>
+          <w:sz w:val="32"/>
+        </w:rPr>
+        <w:t xml:space="preserve">HTMLString </w:t>
+      </w:r>
+      <w:r>
+        <w:rPr>
+          <w:sz w:val="32"/>
+        </w:rPr>
+        <w:t>to the html of the targetInputContainer. It is worth nothing that HTMLString content was assigned using string litterals.</w:t>
+      </w:r>
+      <w:r>
+        <w:rPr>
+          <w:sz w:val="32"/>
+        </w:rPr>
+        <w:t xml:space="preserve"> Also, it updates inner HTML directly .</w:t>
+      </w:r>
+      <w:r>
+        <w:rPr>
+          <w:sz w:val="32"/>
+        </w:rPr>
+        <w:br/>
+      </w:r>
+      <w:r>
+        <w:rPr>
+          <w:sz w:val="32"/>
+        </w:rPr>
+        <w:br/>
+      </w:r>
+    </w:p>
+    <w:p>
+      <w:pPr>
+        <w:shd w:val="clear" w:color="auto" w:fill="FFFFFE"/>
+        <w:spacing w:after="0" w:line="360" w:lineRule="atLeast"/>
+        <w:rPr>
+          <w:rFonts w:ascii="Courier New" w:eastAsia="Times New Roman" w:hAnsi="Courier New" w:cs="Courier New"/>
+          <w:noProof w:val="0"/>
+          <w:color w:val="000000"/>
+          <w:sz w:val="27"/>
+          <w:szCs w:val="27"/>
+        </w:rPr>
+      </w:pPr>
+      <w:proofErr w:type="spellStart"/>
+      <w:proofErr w:type="gramStart"/>
+      <w:r>
+        <w:rPr>
+          <w:rFonts w:ascii="Courier New" w:eastAsia="Times New Roman" w:hAnsi="Courier New" w:cs="Courier New"/>
+          <w:noProof w:val="0"/>
+          <w:color w:val="00107E"/>
+          <w:sz w:val="27"/>
+          <w:szCs w:val="27"/>
+        </w:rPr>
+        <w:t>targetInputContainer</w:t>
+      </w:r>
+      <w:r>
+        <w:rPr>
+          <w:rFonts w:ascii="Courier New" w:eastAsia="Times New Roman" w:hAnsi="Courier New" w:cs="Courier New"/>
+          <w:noProof w:val="0"/>
+          <w:color w:val="000000"/>
+          <w:sz w:val="27"/>
+          <w:szCs w:val="27"/>
+        </w:rPr>
+        <w:t>.</w:t>
+      </w:r>
+      <w:r>
+        <w:rPr>
+          <w:rFonts w:ascii="Courier New" w:eastAsia="Times New Roman" w:hAnsi="Courier New" w:cs="Courier New"/>
+          <w:noProof w:val="0"/>
+          <w:color w:val="00107E"/>
+          <w:sz w:val="27"/>
+          <w:szCs w:val="27"/>
+        </w:rPr>
+        <w:t>insertAdjacentHTML</w:t>
+      </w:r>
+      <w:proofErr w:type="spellEnd"/>
+      <w:r>
+        <w:rPr>
+          <w:rFonts w:ascii="Courier New" w:eastAsia="Times New Roman" w:hAnsi="Courier New" w:cs="Courier New"/>
+          <w:noProof w:val="0"/>
+          <w:color w:val="000000"/>
+          <w:sz w:val="27"/>
+          <w:szCs w:val="27"/>
+        </w:rPr>
+        <w:t>(</w:t>
+      </w:r>
+      <w:proofErr w:type="gramEnd"/>
+      <w:r>
+        <w:rPr>
+          <w:rFonts w:ascii="Courier New" w:eastAsia="Times New Roman" w:hAnsi="Courier New" w:cs="Courier New"/>
+          <w:noProof w:val="0"/>
+          <w:color w:val="A31515"/>
+          <w:sz w:val="27"/>
+          <w:szCs w:val="27"/>
+        </w:rPr>
+        <w:t>"</w:t>
+      </w:r>
+      <w:proofErr w:type="spellStart"/>
+      <w:r>
+        <w:rPr>
+          <w:rFonts w:ascii="Courier New" w:eastAsia="Times New Roman" w:hAnsi="Courier New" w:cs="Courier New"/>
+          <w:noProof w:val="0"/>
+          <w:color w:val="A31515"/>
+          <w:sz w:val="27"/>
+          <w:szCs w:val="27"/>
+        </w:rPr>
+        <w:t>beforeend</w:t>
+      </w:r>
+      <w:proofErr w:type="spellEnd"/>
+      <w:r>
+        <w:rPr>
+          <w:rFonts w:ascii="Courier New" w:eastAsia="Times New Roman" w:hAnsi="Courier New" w:cs="Courier New"/>
+          <w:noProof w:val="0"/>
+          <w:color w:val="A31515"/>
+          <w:sz w:val="27"/>
+          <w:szCs w:val="27"/>
+        </w:rPr>
+        <w:t>"</w:t>
+      </w:r>
+      <w:r>
+        <w:rPr>
+          <w:rFonts w:ascii="Courier New" w:eastAsia="Times New Roman" w:hAnsi="Courier New" w:cs="Courier New"/>
+          <w:noProof w:val="0"/>
+          <w:color w:val="000000"/>
+          <w:sz w:val="27"/>
+          <w:szCs w:val="27"/>
+        </w:rPr>
+        <w:t>,</w:t>
+      </w:r>
+      <w:proofErr w:type="spellStart"/>
+      <w:r>
+        <w:rPr>
+          <w:rFonts w:ascii="Courier New" w:eastAsia="Times New Roman" w:hAnsi="Courier New" w:cs="Courier New"/>
+          <w:noProof w:val="0"/>
+          <w:color w:val="008080"/>
+          <w:sz w:val="27"/>
+          <w:szCs w:val="27"/>
+        </w:rPr>
+        <w:t>HTMLString</w:t>
+      </w:r>
+      <w:proofErr w:type="spellEnd"/>
+      <w:r>
+        <w:rPr>
+          <w:rFonts w:ascii="Courier New" w:eastAsia="Times New Roman" w:hAnsi="Courier New" w:cs="Courier New"/>
+          <w:noProof w:val="0"/>
+          <w:color w:val="000000"/>
+          <w:sz w:val="27"/>
+          <w:szCs w:val="27"/>
+        </w:rPr>
+        <w:t>);</w:t>
+      </w:r>
       <w:bookmarkStart w:id="0" w:name="_GoBack"/>
       <w:bookmarkEnd w:id="0"/>
     </w:p>
@@ -3834,6 +4117,37 @@
           <w:sz w:val="32"/>
         </w:rPr>
       </w:pPr>
+      <w:r>
+        <w:rPr>
+          <w:sz w:val="32"/>
+        </w:rPr>
+        <w:t xml:space="preserve">On the other hand we have </w:t>
+      </w:r>
+      <w:r>
+        <w:rPr>
+          <w:b/>
+          <w:sz w:val="32"/>
+        </w:rPr>
+        <w:t>.insertAdjacentHtml()</w:t>
+      </w:r>
+      <w:r>
+        <w:rPr>
+          <w:sz w:val="32"/>
+        </w:rPr>
+        <w:t xml:space="preserve"> which we can use to specify the position of the new html to be inserted. (With this technique if there were inputs they won’t be erased.</w:t>
+      </w:r>
+      <w:r>
+        <w:rPr>
+          <w:sz w:val="32"/>
+        </w:rPr>
+        <w:t xml:space="preserve"> Ie it doesn’t change the state of the element)</w:t>
+      </w:r>
+      <w:r>
+        <w:rPr>
+          <w:sz w:val="32"/>
+        </w:rPr>
+        <w:t xml:space="preserve"> It takes two arguments.. the first is a string that specifies the position of the new html content. The second is the html content.</w:t>
+      </w:r>
     </w:p>
     <w:p>
       <w:pPr>

</xml_diff>